<commit_message>
Prueba cambio en rama desarrollo
</commit_message>
<xml_diff>
--- a/Tecnologías.docx
+++ b/Tecnologías.docx
@@ -8,6 +8,7 @@
         <w:rPr>
           <w:b/>
           <w:bCs/>
+          <w:color w:val="FF0000"/>
           <w:sz w:val="28"/>
           <w:szCs w:val="28"/>
         </w:rPr>
@@ -16,6 +17,7 @@
         <w:rPr>
           <w:b/>
           <w:bCs/>
+          <w:color w:val="FF0000"/>
           <w:sz w:val="28"/>
           <w:szCs w:val="28"/>
         </w:rPr>
@@ -616,7 +618,21 @@
         <w:rPr>
           <w:rStyle w:val="jlqj4b"/>
         </w:rPr>
-        <w:t>value = "/ex/bars/{numericId:[\\d]+}"</w:t>
+        <w:t>value = "/ex/</w:t>
+      </w:r>
+      <w:proofErr w:type="spellStart"/>
+      <w:r>
+        <w:rPr>
+          <w:rStyle w:val="jlqj4b"/>
+        </w:rPr>
+        <w:t>bars</w:t>
+      </w:r>
+      <w:proofErr w:type="spellEnd"/>
+      <w:r>
+        <w:rPr>
+          <w:rStyle w:val="jlqj4b"/>
+        </w:rPr>
+        <w:t>/{numericId:[\\d]+}"</w:t>
       </w:r>
       <w:r>
         <w:rPr>
@@ -678,7 +694,21 @@
           <w:rStyle w:val="jlqj4b"/>
         </w:rPr>
         <w:tab/>
-        <w:t>headers: se pueden reducir aún mas las asignaciones especificando parámetros en la cabecera. Se puede incluir uno o varios.</w:t>
+        <w:t xml:space="preserve">headers: se pueden reducir aún </w:t>
+      </w:r>
+      <w:proofErr w:type="spellStart"/>
+      <w:r>
+        <w:rPr>
+          <w:rStyle w:val="jlqj4b"/>
+        </w:rPr>
+        <w:t>mas</w:t>
+      </w:r>
+      <w:proofErr w:type="spellEnd"/>
+      <w:r>
+        <w:rPr>
+          <w:rStyle w:val="jlqj4b"/>
+        </w:rPr>
+        <w:t xml:space="preserve"> las asignaciones especificando parámetros en la cabecera. Se puede incluir uno o varios.</w:t>
       </w:r>
     </w:p>
     <w:p>
@@ -1929,7 +1959,51 @@
           <w:szCs w:val="20"/>
           <w:shd w:val="clear" w:color="auto" w:fill="E8F2FE"/>
         </w:rPr>
-        <w:t>@Column(name="STUDENT_NAME", length=50, nullable=false, unique=false)</w:t>
+        <w:t xml:space="preserve">@Column(name="STUDENT_NAME", length=50, </w:t>
+      </w:r>
+      <w:proofErr w:type="spellStart"/>
+      <w:r>
+        <w:rPr>
+          <w:rFonts w:ascii="Consolas" w:hAnsi="Consolas" w:cs="Consolas"/>
+          <w:color w:val="646464"/>
+          <w:sz w:val="20"/>
+          <w:szCs w:val="20"/>
+          <w:shd w:val="clear" w:color="auto" w:fill="E8F2FE"/>
+        </w:rPr>
+        <w:t>nullable</w:t>
+      </w:r>
+      <w:proofErr w:type="spellEnd"/>
+      <w:r>
+        <w:rPr>
+          <w:rFonts w:ascii="Consolas" w:hAnsi="Consolas" w:cs="Consolas"/>
+          <w:color w:val="646464"/>
+          <w:sz w:val="20"/>
+          <w:szCs w:val="20"/>
+          <w:shd w:val="clear" w:color="auto" w:fill="E8F2FE"/>
+        </w:rPr>
+        <w:t xml:space="preserve">=false, </w:t>
+      </w:r>
+      <w:proofErr w:type="spellStart"/>
+      <w:r>
+        <w:rPr>
+          <w:rFonts w:ascii="Consolas" w:hAnsi="Consolas" w:cs="Consolas"/>
+          <w:color w:val="646464"/>
+          <w:sz w:val="20"/>
+          <w:szCs w:val="20"/>
+          <w:shd w:val="clear" w:color="auto" w:fill="E8F2FE"/>
+        </w:rPr>
+        <w:t>unique</w:t>
+      </w:r>
+      <w:proofErr w:type="spellEnd"/>
+      <w:r>
+        <w:rPr>
+          <w:rFonts w:ascii="Consolas" w:hAnsi="Consolas" w:cs="Consolas"/>
+          <w:color w:val="646464"/>
+          <w:sz w:val="20"/>
+          <w:szCs w:val="20"/>
+          <w:shd w:val="clear" w:color="auto" w:fill="E8F2FE"/>
+        </w:rPr>
+        <w:t>=false)</w:t>
       </w:r>
     </w:p>
     <w:p>
@@ -2128,7 +2202,21 @@
         <w:rPr>
           <w:rStyle w:val="jlqj4b"/>
         </w:rPr>
-        <w:t>Para indicar cual de las dos entidades es el propietario de la relación se usa</w:t>
+        <w:t xml:space="preserve">Para indicar </w:t>
+      </w:r>
+      <w:proofErr w:type="spellStart"/>
+      <w:r>
+        <w:rPr>
+          <w:rStyle w:val="jlqj4b"/>
+        </w:rPr>
+        <w:t>cual</w:t>
+      </w:r>
+      <w:proofErr w:type="spellEnd"/>
+      <w:r>
+        <w:rPr>
+          <w:rStyle w:val="jlqj4b"/>
+        </w:rPr>
+        <w:t xml:space="preserve"> de las dos entidades es el propietario de la relación se usa</w:t>
       </w:r>
       <w:r>
         <w:rPr>
@@ -4761,6 +4849,7 @@
       <w:r>
         <w:t>(</w:t>
       </w:r>
+      <w:proofErr w:type="spellStart"/>
       <w:r>
         <w:rPr>
           <w:b/>
@@ -4768,6 +4857,7 @@
         </w:rPr>
         <w:t>setSubject</w:t>
       </w:r>
+      <w:proofErr w:type="spellEnd"/>
       <w:r>
         <w:t>): Establece el valor secundario (sujeto) de reclamaciones de JWT. Estamos usando el username de quién solicita el token.</w:t>
       </w:r>
@@ -5671,9 +5761,6 @@
         <w:t>permitirá</w:t>
       </w:r>
       <w:r>
-        <w:rPr>
-          <w:rStyle w:val="Prrafodelista"/>
-        </w:rPr>
         <w:t xml:space="preserve"> </w:t>
       </w:r>
       <w:r>
@@ -5694,13 +5781,7 @@
         <w:rPr>
           <w:rStyle w:val="jlqj4b"/>
         </w:rPr>
-        <w:t>La interfaz requiere solo un método de solo lectura, lo que simplifica el soporte para nuevas estrategias de acceso a datos</w:t>
-      </w:r>
-      <w:r>
-        <w:rPr>
-          <w:rStyle w:val="jlqj4b"/>
-        </w:rPr>
-        <w:t>:</w:t>
+        <w:t>La interfaz requiere solo un método de solo lectura, lo que simplifica el soporte para nuevas estrategias de acceso a datos:</w:t>
       </w:r>
     </w:p>
     <w:p>
@@ -5774,9 +5855,6 @@
         <w:t>Siempre debe devolver un usuario o arrojar excepción, no puede devolver nulo.</w:t>
       </w:r>
       <w:r>
-        <w:rPr>
-          <w:rStyle w:val="Prrafodelista"/>
-        </w:rPr>
         <w:t xml:space="preserve"> </w:t>
       </w:r>
     </w:p>
@@ -6496,13 +6574,7 @@
         <w:rPr>
           <w:rStyle w:val="jlqj4b"/>
         </w:rPr>
-        <w:t>Es</w:t>
-      </w:r>
-      <w:r>
-        <w:rPr>
-          <w:rStyle w:val="jlqj4b"/>
-        </w:rPr>
-        <w:t xml:space="preserve"> la superclase de aquellas excepciones que se pueden lanzar durante el funcionamiento normal de la máquina virtual Java. RuntimeException y sus subclases son excepciones sin marcar.</w:t>
+        <w:t>Es la superclase de aquellas excepciones que se pueden lanzar durante el funcionamiento normal de la máquina virtual Java. RuntimeException y sus subclases son excepciones sin marcar.</w:t>
       </w:r>
       <w:r>
         <w:rPr>
@@ -6636,13 +6708,7 @@
         <w:rPr>
           <w:rStyle w:val="jlqj4b"/>
         </w:rPr>
-        <w:t>E</w:t>
-      </w:r>
-      <w:r>
-        <w:rPr>
-          <w:rStyle w:val="jlqj4b"/>
-        </w:rPr>
-        <w:t>s una excepción de datos genéricos que generalmente genera el mecanismo de traducción de excepciones Spring cuando se trata de excepciones de persistencia de nivel inferior.</w:t>
+        <w:t>Es una excepción de datos genéricos que generalmente genera el mecanismo de traducción de excepciones Spring cuando se trata de excepciones de persistencia de nivel inferior.</w:t>
       </w:r>
     </w:p>
     <w:p>
@@ -6703,13 +6769,7 @@
         <w:rPr>
           <w:rStyle w:val="jlqj4b"/>
         </w:rPr>
-        <w:t>I</w:t>
-      </w:r>
-      <w:r>
-        <w:rPr>
-          <w:rStyle w:val="jlqj4b"/>
-        </w:rPr>
-        <w:t>ndica que un encabezado de solicitud esperado en los parámetros del método de un método @RequestMapping no está presente.</w:t>
+        <w:t>Indica que un encabezado de solicitud esperado en los parámetros del método de un método @RequestMapping no está presente.</w:t>
       </w:r>
     </w:p>
     <w:p>

</xml_diff>

<commit_message>
Añado comando run container docker
</commit_message>
<xml_diff>
--- a/Tecnologías.docx
+++ b/Tecnologías.docx
@@ -6960,11 +6960,7 @@
     <w:p>
       <w:pPr>
         <w:rPr>
-          <w:rFonts w:ascii="Consolas" w:hAnsi="Consolas" w:cs="Consolas"/>
-          <w:color w:val="000000"/>
-          <w:sz w:val="20"/>
-          <w:szCs w:val="20"/>
-          <w:shd w:val="clear" w:color="auto" w:fill="D4D4D4"/>
+          <w:rStyle w:val="jlqj4b"/>
         </w:rPr>
       </w:pPr>
       <w:r>
@@ -6972,6 +6968,138 @@
           <w:rStyle w:val="jlqj4b"/>
         </w:rPr>
         <w:t>Indica que falta un parámetro.</w:t>
+      </w:r>
+    </w:p>
+    <w:p>
+      <w:pPr>
+        <w:rPr>
+          <w:rStyle w:val="jlqj4b"/>
+        </w:rPr>
+      </w:pPr>
+    </w:p>
+    <w:p>
+      <w:pPr>
+        <w:rPr>
+          <w:rStyle w:val="jlqj4b"/>
+          <w:b/>
+          <w:bCs/>
+        </w:rPr>
+      </w:pPr>
+      <w:r>
+        <w:rPr>
+          <w:rStyle w:val="jlqj4b"/>
+          <w:b/>
+          <w:bCs/>
+        </w:rPr>
+        <w:t xml:space="preserve">Para levantar el contenedor de </w:t>
+      </w:r>
+      <w:r>
+        <w:rPr>
+          <w:rStyle w:val="jlqj4b"/>
+          <w:b/>
+          <w:bCs/>
+        </w:rPr>
+        <w:t>Docker</w:t>
+      </w:r>
+    </w:p>
+    <w:p>
+      <w:pPr>
+        <w:rPr>
+          <w:rStyle w:val="jlqj4b"/>
+          <w:b/>
+          <w:bCs/>
+        </w:rPr>
+      </w:pPr>
+    </w:p>
+    <w:p>
+      <w:pPr>
+        <w:rPr>
+          <w:rFonts w:ascii="Consolas" w:hAnsi="Consolas" w:cs="Consolas"/>
+          <w:b/>
+          <w:bCs/>
+          <w:color w:val="000000"/>
+          <w:sz w:val="20"/>
+          <w:szCs w:val="20"/>
+          <w:shd w:val="clear" w:color="auto" w:fill="D4D4D4"/>
+        </w:rPr>
+      </w:pPr>
+      <w:proofErr w:type="spellStart"/>
+      <w:r>
+        <w:rPr>
+          <w:rFonts w:ascii="Consolas" w:hAnsi="Consolas" w:cs="Consolas"/>
+          <w:b/>
+          <w:bCs/>
+          <w:color w:val="000000"/>
+          <w:sz w:val="20"/>
+          <w:szCs w:val="20"/>
+          <w:shd w:val="clear" w:color="auto" w:fill="D4D4D4"/>
+        </w:rPr>
+        <w:t>docker</w:t>
+      </w:r>
+      <w:proofErr w:type="spellEnd"/>
+      <w:r>
+        <w:rPr>
+          <w:rFonts w:ascii="Consolas" w:hAnsi="Consolas" w:cs="Consolas"/>
+          <w:b/>
+          <w:bCs/>
+          <w:color w:val="000000"/>
+          <w:sz w:val="20"/>
+          <w:szCs w:val="20"/>
+          <w:shd w:val="clear" w:color="auto" w:fill="D4D4D4"/>
+        </w:rPr>
+        <w:t xml:space="preserve"> run --</w:t>
+      </w:r>
+      <w:proofErr w:type="spellStart"/>
+      <w:r>
+        <w:rPr>
+          <w:rFonts w:ascii="Consolas" w:hAnsi="Consolas" w:cs="Consolas"/>
+          <w:b/>
+          <w:bCs/>
+          <w:color w:val="000000"/>
+          <w:sz w:val="20"/>
+          <w:szCs w:val="20"/>
+          <w:shd w:val="clear" w:color="auto" w:fill="D4D4D4"/>
+        </w:rPr>
+        <w:t>network</w:t>
+      </w:r>
+      <w:proofErr w:type="spellEnd"/>
+      <w:r>
+        <w:rPr>
+          <w:rFonts w:ascii="Consolas" w:hAnsi="Consolas" w:cs="Consolas"/>
+          <w:b/>
+          <w:bCs/>
+          <w:color w:val="000000"/>
+          <w:sz w:val="20"/>
+          <w:szCs w:val="20"/>
+          <w:shd w:val="clear" w:color="auto" w:fill="D4D4D4"/>
+        </w:rPr>
+        <w:t xml:space="preserve"> network1 --name SQLSERVERBASEREST -e "ACCEPT_EULA=Y" -e "SA_PASSWORD=FranDocker1974" -p 1444:1433 -v C:\sqlserverDocker\baseRest\volumes\data:/var/opt/mssql/data -v C:\sqlserverDocker\baseRest\volumes\log:/var/opt/mssql/log -v C:\sqlserverDocker\baseRest\volumes\secrets:/var/opt/mssql/secrets -d mcr.microsoft.com/</w:t>
+      </w:r>
+      <w:proofErr w:type="spellStart"/>
+      <w:r>
+        <w:rPr>
+          <w:rFonts w:ascii="Consolas" w:hAnsi="Consolas" w:cs="Consolas"/>
+          <w:b/>
+          <w:bCs/>
+          <w:color w:val="000000"/>
+          <w:sz w:val="20"/>
+          <w:szCs w:val="20"/>
+          <w:shd w:val="clear" w:color="auto" w:fill="D4D4D4"/>
+        </w:rPr>
+        <w:t>mssql</w:t>
+      </w:r>
+      <w:proofErr w:type="spellEnd"/>
+      <w:r>
+        <w:rPr>
+          <w:rFonts w:ascii="Consolas" w:hAnsi="Consolas" w:cs="Consolas"/>
+          <w:b/>
+          <w:bCs/>
+          <w:color w:val="000000"/>
+          <w:sz w:val="20"/>
+          <w:szCs w:val="20"/>
+          <w:shd w:val="clear" w:color="auto" w:fill="D4D4D4"/>
+        </w:rPr>
+        <w:t>/server:2019-CU14-ubuntu-20.04</w:t>
       </w:r>
     </w:p>
     <w:p>

</xml_diff>

<commit_message>
fichero del ordenador personal
</commit_message>
<xml_diff>
--- a/Tecnologías.docx
+++ b/Tecnologías.docx
@@ -6960,11 +6960,7 @@
     <w:p>
       <w:pPr>
         <w:rPr>
-          <w:rFonts w:ascii="Consolas" w:hAnsi="Consolas" w:cs="Consolas"/>
-          <w:color w:val="000000"/>
-          <w:sz w:val="20"/>
-          <w:szCs w:val="20"/>
-          <w:shd w:val="clear" w:color="auto" w:fill="D4D4D4"/>
+          <w:rStyle w:val="jlqj4b"/>
         </w:rPr>
       </w:pPr>
       <w:r>
@@ -6972,6 +6968,138 @@
           <w:rStyle w:val="jlqj4b"/>
         </w:rPr>
         <w:t>Indica que falta un parámetro.</w:t>
+      </w:r>
+    </w:p>
+    <w:p>
+      <w:pPr>
+        <w:rPr>
+          <w:rStyle w:val="jlqj4b"/>
+        </w:rPr>
+      </w:pPr>
+    </w:p>
+    <w:p>
+      <w:pPr>
+        <w:rPr>
+          <w:rStyle w:val="jlqj4b"/>
+          <w:b/>
+          <w:bCs/>
+        </w:rPr>
+      </w:pPr>
+      <w:r>
+        <w:rPr>
+          <w:rStyle w:val="jlqj4b"/>
+          <w:b/>
+          <w:bCs/>
+        </w:rPr>
+        <w:t xml:space="preserve">Para levantar el contenedor de </w:t>
+      </w:r>
+      <w:r>
+        <w:rPr>
+          <w:rStyle w:val="jlqj4b"/>
+          <w:b/>
+          <w:bCs/>
+        </w:rPr>
+        <w:t>Docker</w:t>
+      </w:r>
+    </w:p>
+    <w:p>
+      <w:pPr>
+        <w:rPr>
+          <w:rStyle w:val="jlqj4b"/>
+          <w:b/>
+          <w:bCs/>
+        </w:rPr>
+      </w:pPr>
+    </w:p>
+    <w:p>
+      <w:pPr>
+        <w:rPr>
+          <w:rFonts w:ascii="Consolas" w:hAnsi="Consolas" w:cs="Consolas"/>
+          <w:b/>
+          <w:bCs/>
+          <w:color w:val="000000"/>
+          <w:sz w:val="20"/>
+          <w:szCs w:val="20"/>
+          <w:shd w:val="clear" w:color="auto" w:fill="D4D4D4"/>
+        </w:rPr>
+      </w:pPr>
+      <w:proofErr w:type="spellStart"/>
+      <w:r>
+        <w:rPr>
+          <w:rFonts w:ascii="Consolas" w:hAnsi="Consolas" w:cs="Consolas"/>
+          <w:b/>
+          <w:bCs/>
+          <w:color w:val="000000"/>
+          <w:sz w:val="20"/>
+          <w:szCs w:val="20"/>
+          <w:shd w:val="clear" w:color="auto" w:fill="D4D4D4"/>
+        </w:rPr>
+        <w:t>docker</w:t>
+      </w:r>
+      <w:proofErr w:type="spellEnd"/>
+      <w:r>
+        <w:rPr>
+          <w:rFonts w:ascii="Consolas" w:hAnsi="Consolas" w:cs="Consolas"/>
+          <w:b/>
+          <w:bCs/>
+          <w:color w:val="000000"/>
+          <w:sz w:val="20"/>
+          <w:szCs w:val="20"/>
+          <w:shd w:val="clear" w:color="auto" w:fill="D4D4D4"/>
+        </w:rPr>
+        <w:t xml:space="preserve"> run --</w:t>
+      </w:r>
+      <w:proofErr w:type="spellStart"/>
+      <w:r>
+        <w:rPr>
+          <w:rFonts w:ascii="Consolas" w:hAnsi="Consolas" w:cs="Consolas"/>
+          <w:b/>
+          <w:bCs/>
+          <w:color w:val="000000"/>
+          <w:sz w:val="20"/>
+          <w:szCs w:val="20"/>
+          <w:shd w:val="clear" w:color="auto" w:fill="D4D4D4"/>
+        </w:rPr>
+        <w:t>network</w:t>
+      </w:r>
+      <w:proofErr w:type="spellEnd"/>
+      <w:r>
+        <w:rPr>
+          <w:rFonts w:ascii="Consolas" w:hAnsi="Consolas" w:cs="Consolas"/>
+          <w:b/>
+          <w:bCs/>
+          <w:color w:val="000000"/>
+          <w:sz w:val="20"/>
+          <w:szCs w:val="20"/>
+          <w:shd w:val="clear" w:color="auto" w:fill="D4D4D4"/>
+        </w:rPr>
+        <w:t xml:space="preserve"> network1 --name SQLSERVERBASEREST -e "ACCEPT_EULA=Y" -e "SA_PASSWORD=FranDocker1974" -p 1444:1433 -v C:\sqlserverDocker\baseRest\volumes\data:/var/opt/mssql/data -v C:\sqlserverDocker\baseRest\volumes\log:/var/opt/mssql/log -v C:\sqlserverDocker\baseRest\volumes\secrets:/var/opt/mssql/secrets -d mcr.microsoft.com/</w:t>
+      </w:r>
+      <w:proofErr w:type="spellStart"/>
+      <w:r>
+        <w:rPr>
+          <w:rFonts w:ascii="Consolas" w:hAnsi="Consolas" w:cs="Consolas"/>
+          <w:b/>
+          <w:bCs/>
+          <w:color w:val="000000"/>
+          <w:sz w:val="20"/>
+          <w:szCs w:val="20"/>
+          <w:shd w:val="clear" w:color="auto" w:fill="D4D4D4"/>
+        </w:rPr>
+        <w:t>mssql</w:t>
+      </w:r>
+      <w:proofErr w:type="spellEnd"/>
+      <w:r>
+        <w:rPr>
+          <w:rFonts w:ascii="Consolas" w:hAnsi="Consolas" w:cs="Consolas"/>
+          <w:b/>
+          <w:bCs/>
+          <w:color w:val="000000"/>
+          <w:sz w:val="20"/>
+          <w:szCs w:val="20"/>
+          <w:shd w:val="clear" w:color="auto" w:fill="D4D4D4"/>
+        </w:rPr>
+        <w:t>/server:2019-CU14-ubuntu-20.04</w:t>
       </w:r>
     </w:p>
     <w:p>

</xml_diff>

<commit_message>
Cambio anotación @Transactional de repositories a services
</commit_message>
<xml_diff>
--- a/Tecnologías.docx
+++ b/Tecnologías.docx
@@ -1,6 +1,6 @@
 
 <file path=word/document.xml><?xml version="1.0" encoding="utf-8"?>
-<w:document xmlns:wpc="http://schemas.microsoft.com/office/word/2010/wordprocessingCanvas" xmlns:mc="http://schemas.openxmlformats.org/markup-compatibility/2006" xmlns:o="urn:schemas-microsoft-com:office:office" xmlns:r="http://schemas.openxmlformats.org/officeDocument/2006/relationships" xmlns:m="http://schemas.openxmlformats.org/officeDocument/2006/math" xmlns:v="urn:schemas-microsoft-com:vml" xmlns:wp14="http://schemas.microsoft.com/office/word/2010/wordprocessingDrawing" xmlns:wp="http://schemas.openxmlformats.org/drawingml/2006/wordprocessingDrawing" xmlns:w10="urn:schemas-microsoft-com:office:word" xmlns:w="http://schemas.openxmlformats.org/wordprocessingml/2006/main" xmlns:w14="http://schemas.microsoft.com/office/word/2010/wordml" xmlns:w15="http://schemas.microsoft.com/office/word/2012/wordml" xmlns:wpg="http://schemas.microsoft.com/office/word/2010/wordprocessingGroup" xmlns:wpi="http://schemas.microsoft.com/office/word/2010/wordprocessingInk" xmlns:wne="http://schemas.microsoft.com/office/word/2006/wordml" xmlns:wps="http://schemas.microsoft.com/office/word/2010/wordprocessingShape" mc:Ignorable="w14 w15 wp14">
+<w:document xmlns:wpc="http://schemas.microsoft.com/office/word/2010/wordprocessingCanvas" xmlns:cx="http://schemas.microsoft.com/office/drawing/2014/chartex" xmlns:cx1="http://schemas.microsoft.com/office/drawing/2015/9/8/chartex" xmlns:cx2="http://schemas.microsoft.com/office/drawing/2015/10/21/chartex" xmlns:cx3="http://schemas.microsoft.com/office/drawing/2016/5/9/chartex" xmlns:cx4="http://schemas.microsoft.com/office/drawing/2016/5/10/chartex" xmlns:cx5="http://schemas.microsoft.com/office/drawing/2016/5/11/chartex" xmlns:cx6="http://schemas.microsoft.com/office/drawing/2016/5/12/chartex" xmlns:cx7="http://schemas.microsoft.com/office/drawing/2016/5/13/chartex" xmlns:cx8="http://schemas.microsoft.com/office/drawing/2016/5/14/chartex" xmlns:mc="http://schemas.openxmlformats.org/markup-compatibility/2006" xmlns:aink="http://schemas.microsoft.com/office/drawing/2016/ink" xmlns:am3d="http://schemas.microsoft.com/office/drawing/2017/model3d" xmlns:o="urn:schemas-microsoft-com:office:office" xmlns:r="http://schemas.openxmlformats.org/officeDocument/2006/relationships" xmlns:m="http://schemas.openxmlformats.org/officeDocument/2006/math" xmlns:v="urn:schemas-microsoft-com:vml" xmlns:wp14="http://schemas.microsoft.com/office/word/2010/wordprocessingDrawing" xmlns:wp="http://schemas.openxmlformats.org/drawingml/2006/wordprocessingDrawing" xmlns:w10="urn:schemas-microsoft-com:office:word" xmlns:w="http://schemas.openxmlformats.org/wordprocessingml/2006/main" xmlns:w14="http://schemas.microsoft.com/office/word/2010/wordml" xmlns:w15="http://schemas.microsoft.com/office/word/2012/wordml" xmlns:w16cex="http://schemas.microsoft.com/office/word/2018/wordml/cex" xmlns:w16cid="http://schemas.microsoft.com/office/word/2016/wordml/cid" xmlns:w16="http://schemas.microsoft.com/office/word/2018/wordml" xmlns:w16sdtdh="http://schemas.microsoft.com/office/word/2020/wordml/sdtdatahash" xmlns:w16se="http://schemas.microsoft.com/office/word/2015/wordml/symex" xmlns:wpg="http://schemas.microsoft.com/office/word/2010/wordprocessingGroup" xmlns:wpi="http://schemas.microsoft.com/office/word/2010/wordprocessingInk" xmlns:wne="http://schemas.microsoft.com/office/word/2006/wordml" xmlns:wps="http://schemas.microsoft.com/office/word/2010/wordprocessingShape" mc:Ignorable="w14 w15 w16se w16cid w16 w16cex w16sdtdh wp14">
   <w:body>
     <w:p>
       <w:pPr>
@@ -547,20 +547,7 @@
           <w:rStyle w:val="jlqj4b"/>
         </w:rPr>
         <w:tab/>
-      </w:r>
-      <w:proofErr w:type="gramStart"/>
-      <w:r>
-        <w:rPr>
-          <w:rStyle w:val="jlqj4b"/>
-        </w:rPr>
-        <w:t>value</w:t>
-      </w:r>
-      <w:proofErr w:type="gramEnd"/>
-      <w:r>
-        <w:rPr>
-          <w:rStyle w:val="jlqj4b"/>
-        </w:rPr>
-        <w:t>: para indicar la url que procesará</w:t>
+        <w:t>value: para indicar la url que procesará</w:t>
       </w:r>
       <w:r>
         <w:rPr>
@@ -578,66 +565,52 @@
         <w:rPr>
           <w:rStyle w:val="jlqj4b"/>
         </w:rPr>
+        <w:t xml:space="preserve"> value = “/url/{param}” </w:t>
+      </w:r>
+      <w:r>
+        <w:rPr>
+          <w:rStyle w:val="jlqj4b"/>
+        </w:rPr>
+        <w:t>Se puede indicar una url o varias, aunque lo normal es incluir una.</w:t>
+      </w:r>
+      <w:r>
+        <w:rPr>
+          <w:rStyle w:val="jlqj4b"/>
+        </w:rPr>
+        <w:t xml:space="preserve"> También se pueden indicar como valor un asterisco, que hará que se procesen todas las peticiones.</w:t>
+      </w:r>
+    </w:p>
+    <w:p>
+      <w:pPr>
+        <w:jc w:val="both"/>
+        <w:rPr>
+          <w:rStyle w:val="jlqj4b"/>
+        </w:rPr>
+      </w:pPr>
+      <w:r>
+        <w:rPr>
+          <w:rStyle w:val="jlqj4b"/>
+        </w:rPr>
+        <w:t>Como podemos ver se pueden incluir parámetros</w:t>
+      </w:r>
+      <w:r>
+        <w:rPr>
+          <w:rStyle w:val="jlqj4b"/>
+        </w:rPr>
+        <w:t xml:space="preserve"> (únicos o múltiples)</w:t>
+      </w:r>
+      <w:r>
+        <w:rPr>
+          <w:rStyle w:val="jlqj4b"/>
+        </w:rPr>
+        <w:t>. Para hacer esto luego se debe incluir la anotación @PathVariable en la variable del método que procesará esta petición.</w:t>
+      </w:r>
+      <w:r>
+        <w:rPr>
+          <w:rStyle w:val="jlqj4b"/>
+        </w:rPr>
         <w:t xml:space="preserve"> </w:t>
       </w:r>
-      <w:proofErr w:type="gramStart"/>
-      <w:r>
-        <w:rPr>
-          <w:rStyle w:val="jlqj4b"/>
-        </w:rPr>
-        <w:t>value</w:t>
-      </w:r>
-      <w:proofErr w:type="gramEnd"/>
-      <w:r>
-        <w:rPr>
-          <w:rStyle w:val="jlqj4b"/>
-        </w:rPr>
-        <w:t xml:space="preserve"> = “/url/{param}” </w:t>
-      </w:r>
-      <w:r>
-        <w:rPr>
-          <w:rStyle w:val="jlqj4b"/>
-        </w:rPr>
-        <w:t>Se puede indicar una url o varias, aunque lo normal es incluir una.</w:t>
-      </w:r>
-      <w:r>
-        <w:rPr>
-          <w:rStyle w:val="jlqj4b"/>
-        </w:rPr>
-        <w:t xml:space="preserve"> También se pueden indicar como valor un asterisco, que hará que se procesen todas las peticiones.</w:t>
-      </w:r>
-    </w:p>
-    <w:p>
-      <w:pPr>
-        <w:jc w:val="both"/>
-        <w:rPr>
-          <w:rStyle w:val="jlqj4b"/>
-        </w:rPr>
-      </w:pPr>
-      <w:r>
-        <w:rPr>
-          <w:rStyle w:val="jlqj4b"/>
-        </w:rPr>
-        <w:t>Como podemos ver se pueden incluir parámetros</w:t>
-      </w:r>
-      <w:r>
-        <w:rPr>
-          <w:rStyle w:val="jlqj4b"/>
-        </w:rPr>
-        <w:t xml:space="preserve"> (únicos o múltiples)</w:t>
-      </w:r>
-      <w:r>
-        <w:rPr>
-          <w:rStyle w:val="jlqj4b"/>
-        </w:rPr>
-        <w:t>. Para hacer esto luego se debe incluir la anotación @PathVariable en la variable del método que procesará esta petición.</w:t>
-      </w:r>
-      <w:r>
-        <w:rPr>
-          <w:rStyle w:val="jlqj4b"/>
-        </w:rPr>
-        <w:t xml:space="preserve"> </w:t>
-      </w:r>
       <w:r>
         <w:rPr>
           <w:rStyle w:val="jlqj4b"/>
@@ -658,47 +631,11 @@
         </w:rPr>
         <w:t xml:space="preserve">También se pueden usar expresiones regulares. Ej. </w:t>
       </w:r>
-      <w:proofErr w:type="gramStart"/>
-      <w:r>
-        <w:rPr>
-          <w:rStyle w:val="jlqj4b"/>
-        </w:rPr>
-        <w:t>value</w:t>
-      </w:r>
-      <w:proofErr w:type="gramEnd"/>
-      <w:r>
-        <w:rPr>
-          <w:rStyle w:val="jlqj4b"/>
-        </w:rPr>
-        <w:t xml:space="preserve"> = "/ex/</w:t>
-      </w:r>
-      <w:proofErr w:type="spellStart"/>
-      <w:r>
-        <w:rPr>
-          <w:rStyle w:val="jlqj4b"/>
-        </w:rPr>
-        <w:t>bars</w:t>
-      </w:r>
-      <w:proofErr w:type="spellEnd"/>
-      <w:r>
-        <w:rPr>
-          <w:rStyle w:val="jlqj4b"/>
-        </w:rPr>
-        <w:t>/{</w:t>
-      </w:r>
-      <w:proofErr w:type="spellStart"/>
-      <w:r>
-        <w:rPr>
-          <w:rStyle w:val="jlqj4b"/>
-        </w:rPr>
-        <w:t>numericId</w:t>
-      </w:r>
-      <w:proofErr w:type="spellEnd"/>
-      <w:r>
-        <w:rPr>
-          <w:rStyle w:val="jlqj4b"/>
-        </w:rPr>
-        <w:t>:[\\d]+}"</w:t>
+      <w:r>
+        <w:rPr>
+          <w:rStyle w:val="jlqj4b"/>
+        </w:rPr>
+        <w:t>value = "/ex/bars/{numericId:[\\d]+}"</w:t>
       </w:r>
       <w:r>
         <w:rPr>
@@ -739,20 +676,7 @@
           <w:rStyle w:val="jlqj4b"/>
         </w:rPr>
         <w:tab/>
-      </w:r>
-      <w:proofErr w:type="gramStart"/>
-      <w:r>
-        <w:rPr>
-          <w:rStyle w:val="jlqj4b"/>
-        </w:rPr>
-        <w:t>method</w:t>
-      </w:r>
-      <w:proofErr w:type="gramEnd"/>
-      <w:r>
-        <w:rPr>
-          <w:rStyle w:val="jlqj4b"/>
-        </w:rPr>
-        <w:t>: get, post, update, delete, … Si no se indica ninguno podrá procesar todos</w:t>
+        <w:t>method: get, post, update, delete, … Si no se indica ninguno podrá procesar todos</w:t>
       </w:r>
       <w:r>
         <w:rPr>
@@ -773,34 +697,7 @@
           <w:rStyle w:val="jlqj4b"/>
         </w:rPr>
         <w:tab/>
-      </w:r>
-      <w:proofErr w:type="gramStart"/>
-      <w:r>
-        <w:rPr>
-          <w:rStyle w:val="jlqj4b"/>
-        </w:rPr>
-        <w:t>headers</w:t>
-      </w:r>
-      <w:proofErr w:type="gramEnd"/>
-      <w:r>
-        <w:rPr>
-          <w:rStyle w:val="jlqj4b"/>
-        </w:rPr>
-        <w:t xml:space="preserve">: se pueden reducir aún </w:t>
-      </w:r>
-      <w:proofErr w:type="spellStart"/>
-      <w:r>
-        <w:rPr>
-          <w:rStyle w:val="jlqj4b"/>
-        </w:rPr>
-        <w:t>mas</w:t>
-      </w:r>
-      <w:proofErr w:type="spellEnd"/>
-      <w:r>
-        <w:rPr>
-          <w:rStyle w:val="jlqj4b"/>
-        </w:rPr>
-        <w:t xml:space="preserve"> las asignaciones especificando parámetros en la cabecera. Se puede incluir uno o varios.</w:t>
+        <w:t>headers: se pueden reducir aún mas las asignaciones especificando parámetros en la cabecera. Se puede incluir uno o varios.</w:t>
       </w:r>
     </w:p>
     <w:p>
@@ -815,20 +712,7 @@
           <w:rStyle w:val="jlqj4b"/>
         </w:rPr>
         <w:tab/>
-      </w:r>
-      <w:proofErr w:type="gramStart"/>
-      <w:r>
-        <w:rPr>
-          <w:rStyle w:val="jlqj4b"/>
-        </w:rPr>
-        <w:t>produces</w:t>
-      </w:r>
-      <w:proofErr w:type="gramEnd"/>
-      <w:r>
-        <w:rPr>
-          <w:rStyle w:val="jlqj4b"/>
-        </w:rPr>
-        <w:t>: Indica el tipo de resultado que produce, (application-json, application.xml)</w:t>
+        <w:t>produces: Indica el tipo de resultado que produce, (application-json, application.xml)</w:t>
       </w:r>
     </w:p>
     <w:p>
@@ -880,21 +764,7 @@
         <w:rPr>
           <w:rStyle w:val="jlqj4b"/>
         </w:rPr>
-        <w:t xml:space="preserve"> Se puede usar en propiedades, setter y constructores. Si se usa en propiedades no son necesarios los get y </w:t>
-      </w:r>
-      <w:proofErr w:type="gramStart"/>
-      <w:r>
-        <w:rPr>
-          <w:rStyle w:val="jlqj4b"/>
-        </w:rPr>
-        <w:t>los</w:t>
-      </w:r>
-      <w:proofErr w:type="gramEnd"/>
-      <w:r>
-        <w:rPr>
-          <w:rStyle w:val="jlqj4b"/>
-        </w:rPr>
-        <w:t xml:space="preserve"> set.</w:t>
+        <w:t xml:space="preserve"> Se puede usar en propiedades, setter y constructores. Si se usa en propiedades no son necesarios los get y los set.</w:t>
       </w:r>
     </w:p>
     <w:p>
@@ -1088,19 +958,11 @@
         </w:rPr>
         <w:t xml:space="preserve">Se usan para sustituir la anotación @RequestMapping. Ej. </w:t>
       </w:r>
-      <w:proofErr w:type="gramStart"/>
-      <w:r>
-        <w:rPr>
-          <w:rStyle w:val="jlqj4b"/>
-        </w:rPr>
-        <w:t>@GetMapping(</w:t>
-      </w:r>
-      <w:proofErr w:type="gramEnd"/>
-      <w:r>
-        <w:rPr>
-          <w:rStyle w:val="jlqj4b"/>
-        </w:rPr>
-        <w:t>"/get/{id}")</w:t>
+      <w:r>
+        <w:rPr>
+          <w:rStyle w:val="jlqj4b"/>
+        </w:rPr>
+        <w:t>@GetMapping("/get/{id}")</w:t>
       </w:r>
       <w:r>
         <w:rPr>
@@ -1359,21 +1221,7 @@
         <w:rPr>
           <w:rStyle w:val="jlqj4b"/>
         </w:rPr>
-        <w:t xml:space="preserve">Los parámetros indicados en la anotación son obligatorios, si no son enviados obtendríamos un error. En caso de hacer que sean opcionales se debe indicar: </w:t>
-      </w:r>
-      <w:proofErr w:type="gramStart"/>
-      <w:r>
-        <w:rPr>
-          <w:rStyle w:val="jlqj4b"/>
-        </w:rPr>
-        <w:t>@RequestParam(</w:t>
-      </w:r>
-      <w:proofErr w:type="gramEnd"/>
-      <w:r>
-        <w:rPr>
-          <w:rStyle w:val="jlqj4b"/>
-        </w:rPr>
-        <w:t xml:space="preserve">required = false). En ese caso el parámetro se cargará con el valor </w:t>
+        <w:t xml:space="preserve">Los parámetros indicados en la anotación son obligatorios, si no son enviados obtendríamos un error. En caso de hacer que sean opcionales se debe indicar: @RequestParam(required = false). En ese caso el parámetro se cargará con el valor </w:t>
       </w:r>
       <w:r>
         <w:rPr>
@@ -1408,21 +1256,7 @@
           <w:rStyle w:val="jlqj4b"/>
         </w:rPr>
         <w:lastRenderedPageBreak/>
-        <w:t xml:space="preserve">También se puede usar un valor por defecto usando </w:t>
-      </w:r>
-      <w:proofErr w:type="gramStart"/>
-      <w:r>
-        <w:rPr>
-          <w:rStyle w:val="jlqj4b"/>
-        </w:rPr>
-        <w:t>@RequestParam(</w:t>
-      </w:r>
-      <w:proofErr w:type="gramEnd"/>
-      <w:r>
-        <w:rPr>
-          <w:rStyle w:val="jlqj4b"/>
-        </w:rPr>
-        <w:t>defaultValue = “valor por defecto”). Cuando se usa esta opción se configura por defecto el valor de required a false.</w:t>
+        <w:t>También se puede usar un valor por defecto usando @RequestParam(defaultValue = “valor por defecto”). Cuando se usa esta opción se configura por defecto el valor de required a false.</w:t>
       </w:r>
     </w:p>
     <w:p>
@@ -1442,21 +1276,7 @@
         <w:rPr>
           <w:rStyle w:val="jlqj4b"/>
         </w:rPr>
-        <w:t>@RequestParam Map&lt;String</w:t>
-      </w:r>
-      <w:proofErr w:type="gramStart"/>
-      <w:r>
-        <w:rPr>
-          <w:rStyle w:val="jlqj4b"/>
-        </w:rPr>
-        <w:t>,String</w:t>
-      </w:r>
-      <w:proofErr w:type="gramEnd"/>
-      <w:r>
-        <w:rPr>
-          <w:rStyle w:val="jlqj4b"/>
-        </w:rPr>
-        <w:t>&gt; allParams</w:t>
+        <w:t>@RequestParam Map&lt;String,String&gt; allParams</w:t>
       </w:r>
       <w:r>
         <w:rPr>
@@ -1512,21 +1332,7 @@
         <w:rPr>
           <w:rStyle w:val="jlqj4b"/>
         </w:rPr>
-        <w:t xml:space="preserve"> id. Ids son [1</w:t>
-      </w:r>
-      <w:proofErr w:type="gramStart"/>
-      <w:r>
-        <w:rPr>
-          <w:rStyle w:val="jlqj4b"/>
-        </w:rPr>
-        <w:t>,2,3</w:t>
-      </w:r>
-      <w:proofErr w:type="gramEnd"/>
-      <w:r>
-        <w:rPr>
-          <w:rStyle w:val="jlqj4b"/>
-        </w:rPr>
-        <w:t>]</w:t>
+        <w:t xml:space="preserve"> id. Ids son [1,2,3]</w:t>
       </w:r>
     </w:p>
     <w:p>
@@ -1643,12 +1449,61 @@
         <w:rPr>
           <w:rStyle w:val="jlqj4b"/>
         </w:rPr>
-        <w:t xml:space="preserve"> también se puede usar para comprobar el nombre el usuario</w:t>
-      </w:r>
-      <w:proofErr w:type="gramStart"/>
-      <w:r>
-        <w:rPr>
-          <w:rStyle w:val="jlqj4b"/>
+        <w:t xml:space="preserve"> también se puede usar para comprobar el nombre el usuario:</w:t>
+      </w:r>
+      <w:r>
+        <w:t xml:space="preserve"> </w:t>
+      </w:r>
+      <w:r>
+        <w:t xml:space="preserve"> P</w:t>
+      </w:r>
+      <w:r>
+        <w:rPr>
+          <w:rStyle w:val="jlqj4b"/>
+        </w:rPr>
+        <w:t>reAuthorize("#username == authentication.principal.username")</w:t>
+      </w:r>
+    </w:p>
+    <w:p>
+      <w:pPr>
+        <w:jc w:val="both"/>
+        <w:rPr>
+          <w:rFonts w:ascii="Consolas" w:hAnsi="Consolas" w:cs="Consolas"/>
+          <w:color w:val="646464"/>
+          <w:sz w:val="20"/>
+          <w:szCs w:val="20"/>
+          <w:shd w:val="clear" w:color="auto" w:fill="E8F2FE"/>
+        </w:rPr>
+      </w:pPr>
+      <w:r>
+        <w:rPr>
+          <w:rFonts w:ascii="Consolas" w:hAnsi="Consolas" w:cs="Consolas"/>
+          <w:color w:val="646464"/>
+          <w:sz w:val="20"/>
+          <w:szCs w:val="20"/>
+          <w:shd w:val="clear" w:color="auto" w:fill="E8F2FE"/>
+        </w:rPr>
+        <w:t>@PostAuthorize</w:t>
+      </w:r>
+      <w:r>
+        <w:rPr>
+          <w:rStyle w:val="jlqj4b"/>
+        </w:rPr>
+        <w:t xml:space="preserve"> </w:t>
+      </w:r>
+      <w:r>
+        <w:rPr>
+          <w:rStyle w:val="jlqj4b"/>
+        </w:rPr>
+        <w:t>también puede acceder al resultado de la ejecución del método</w:t>
+      </w:r>
+      <w:r>
+        <w:rPr>
+          <w:rFonts w:ascii="Consolas" w:hAnsi="Consolas" w:cs="Consolas"/>
+          <w:color w:val="646464"/>
+          <w:sz w:val="20"/>
+          <w:szCs w:val="20"/>
+          <w:shd w:val="clear" w:color="auto" w:fill="E8F2FE"/>
         </w:rPr>
         <w:t>:</w:t>
       </w:r>
@@ -1656,89 +1511,14 @@
         <w:t xml:space="preserve"> </w:t>
       </w:r>
       <w:r>
-        <w:t xml:space="preserve"> P</w:t>
-      </w:r>
-      <w:r>
-        <w:rPr>
-          <w:rStyle w:val="jlqj4b"/>
-        </w:rPr>
-        <w:t>reAuthorize</w:t>
-      </w:r>
-      <w:proofErr w:type="gramEnd"/>
-      <w:r>
-        <w:rPr>
-          <w:rStyle w:val="jlqj4b"/>
-        </w:rPr>
-        <w:t>("#username == authentication.principal.username")</w:t>
-      </w:r>
-    </w:p>
-    <w:p>
-      <w:pPr>
-        <w:jc w:val="both"/>
-        <w:rPr>
-          <w:rFonts w:ascii="Consolas" w:hAnsi="Consolas" w:cs="Consolas"/>
-          <w:color w:val="646464"/>
-          <w:sz w:val="20"/>
-          <w:szCs w:val="20"/>
-          <w:shd w:val="clear" w:color="auto" w:fill="E8F2FE"/>
-        </w:rPr>
-      </w:pPr>
-      <w:r>
-        <w:rPr>
-          <w:rFonts w:ascii="Consolas" w:hAnsi="Consolas" w:cs="Consolas"/>
-          <w:color w:val="646464"/>
-          <w:sz w:val="20"/>
-          <w:szCs w:val="20"/>
-          <w:shd w:val="clear" w:color="auto" w:fill="E8F2FE"/>
-        </w:rPr>
-        <w:t>@PostAuthorize</w:t>
-      </w:r>
-      <w:r>
-        <w:rPr>
-          <w:rStyle w:val="jlqj4b"/>
-        </w:rPr>
-        <w:t xml:space="preserve"> </w:t>
-      </w:r>
-      <w:r>
-        <w:rPr>
-          <w:rStyle w:val="jlqj4b"/>
-        </w:rPr>
-        <w:t>también puede acceder al resultado de la ejecución del método</w:t>
-      </w:r>
-      <w:r>
-        <w:rPr>
-          <w:rFonts w:ascii="Consolas" w:hAnsi="Consolas" w:cs="Consolas"/>
-          <w:color w:val="646464"/>
-          <w:sz w:val="20"/>
-          <w:szCs w:val="20"/>
-          <w:shd w:val="clear" w:color="auto" w:fill="E8F2FE"/>
-        </w:rPr>
-        <w:t>:</w:t>
-      </w:r>
-      <w:r>
-        <w:t xml:space="preserve"> </w:t>
-      </w:r>
-      <w:proofErr w:type="gramStart"/>
-      <w:r>
-        <w:rPr>
-          <w:rFonts w:ascii="Consolas" w:hAnsi="Consolas" w:cs="Consolas"/>
-          <w:color w:val="646464"/>
-          <w:sz w:val="20"/>
-          <w:szCs w:val="20"/>
-          <w:shd w:val="clear" w:color="auto" w:fill="E8F2FE"/>
-        </w:rPr>
-        <w:t>@PostAuthorize(</w:t>
-      </w:r>
-      <w:proofErr w:type="gramEnd"/>
-      <w:r>
-        <w:rPr>
-          <w:rFonts w:ascii="Consolas" w:hAnsi="Consolas" w:cs="Consolas"/>
-          <w:color w:val="646464"/>
-          <w:sz w:val="20"/>
-          <w:szCs w:val="20"/>
-          <w:shd w:val="clear" w:color="auto" w:fill="E8F2FE"/>
-        </w:rPr>
-        <w:t>"returnObject.username == authentication.principal.nickName")</w:t>
+        <w:rPr>
+          <w:rFonts w:ascii="Consolas" w:hAnsi="Consolas" w:cs="Consolas"/>
+          <w:color w:val="646464"/>
+          <w:sz w:val="20"/>
+          <w:szCs w:val="20"/>
+          <w:shd w:val="clear" w:color="auto" w:fill="E8F2FE"/>
+        </w:rPr>
+        <w:t>@PostAuthorize("returnObject.username == authentication.principal.nickName")</w:t>
       </w:r>
     </w:p>
     <w:p>
@@ -2160,7 +1940,38 @@
           <w:shd w:val="clear" w:color="auto" w:fill="E8F2FE"/>
         </w:rPr>
       </w:pPr>
-      <w:proofErr w:type="gramStart"/>
+      <w:r>
+        <w:rPr>
+          <w:rFonts w:ascii="Consolas" w:hAnsi="Consolas" w:cs="Consolas"/>
+          <w:color w:val="646464"/>
+          <w:sz w:val="20"/>
+          <w:szCs w:val="20"/>
+          <w:shd w:val="clear" w:color="auto" w:fill="E8F2FE"/>
+        </w:rPr>
+        <w:t>@Column(name="STUDENT_NAME", length=50, nullable=false, unique=false)</w:t>
+      </w:r>
+    </w:p>
+    <w:p>
+      <w:pPr>
+        <w:rPr>
+          <w:rFonts w:ascii="Consolas" w:hAnsi="Consolas" w:cs="Consolas"/>
+          <w:color w:val="646464"/>
+          <w:sz w:val="20"/>
+          <w:szCs w:val="20"/>
+          <w:shd w:val="clear" w:color="auto" w:fill="E8F2FE"/>
+        </w:rPr>
+      </w:pPr>
+    </w:p>
+    <w:p>
+      <w:pPr>
+        <w:rPr>
+          <w:rFonts w:ascii="Consolas" w:hAnsi="Consolas" w:cs="Consolas"/>
+          <w:color w:val="646464"/>
+          <w:sz w:val="20"/>
+          <w:szCs w:val="20"/>
+          <w:shd w:val="clear" w:color="auto" w:fill="E8F2FE"/>
+        </w:rPr>
+      </w:pPr>
       <w:r>
         <w:rPr>
           <w:rFonts w:ascii="Consolas" w:hAnsi="Consolas" w:cs="Consolas"/>
@@ -2171,149 +1982,6 @@
         </w:rPr>
         <w:t>@</w:t>
       </w:r>
-      <w:proofErr w:type="spellStart"/>
-      <w:r>
-        <w:rPr>
-          <w:rFonts w:ascii="Consolas" w:hAnsi="Consolas" w:cs="Consolas"/>
-          <w:color w:val="646464"/>
-          <w:sz w:val="20"/>
-          <w:szCs w:val="20"/>
-          <w:shd w:val="clear" w:color="auto" w:fill="E8F2FE"/>
-        </w:rPr>
-        <w:t>Column</w:t>
-      </w:r>
-      <w:proofErr w:type="spellEnd"/>
-      <w:r>
-        <w:rPr>
-          <w:rFonts w:ascii="Consolas" w:hAnsi="Consolas" w:cs="Consolas"/>
-          <w:color w:val="646464"/>
-          <w:sz w:val="20"/>
-          <w:szCs w:val="20"/>
-          <w:shd w:val="clear" w:color="auto" w:fill="E8F2FE"/>
-        </w:rPr>
-        <w:t>(</w:t>
-      </w:r>
-      <w:proofErr w:type="spellStart"/>
-      <w:proofErr w:type="gramEnd"/>
-      <w:r>
-        <w:rPr>
-          <w:rFonts w:ascii="Consolas" w:hAnsi="Consolas" w:cs="Consolas"/>
-          <w:color w:val="646464"/>
-          <w:sz w:val="20"/>
-          <w:szCs w:val="20"/>
-          <w:shd w:val="clear" w:color="auto" w:fill="E8F2FE"/>
-        </w:rPr>
-        <w:t>name</w:t>
-      </w:r>
-      <w:proofErr w:type="spellEnd"/>
-      <w:r>
-        <w:rPr>
-          <w:rFonts w:ascii="Consolas" w:hAnsi="Consolas" w:cs="Consolas"/>
-          <w:color w:val="646464"/>
-          <w:sz w:val="20"/>
-          <w:szCs w:val="20"/>
-          <w:shd w:val="clear" w:color="auto" w:fill="E8F2FE"/>
-        </w:rPr>
-        <w:t xml:space="preserve">="STUDENT_NAME", </w:t>
-      </w:r>
-      <w:proofErr w:type="spellStart"/>
-      <w:r>
-        <w:rPr>
-          <w:rFonts w:ascii="Consolas" w:hAnsi="Consolas" w:cs="Consolas"/>
-          <w:color w:val="646464"/>
-          <w:sz w:val="20"/>
-          <w:szCs w:val="20"/>
-          <w:shd w:val="clear" w:color="auto" w:fill="E8F2FE"/>
-        </w:rPr>
-        <w:t>length</w:t>
-      </w:r>
-      <w:proofErr w:type="spellEnd"/>
-      <w:r>
-        <w:rPr>
-          <w:rFonts w:ascii="Consolas" w:hAnsi="Consolas" w:cs="Consolas"/>
-          <w:color w:val="646464"/>
-          <w:sz w:val="20"/>
-          <w:szCs w:val="20"/>
-          <w:shd w:val="clear" w:color="auto" w:fill="E8F2FE"/>
-        </w:rPr>
-        <w:t xml:space="preserve">=50, </w:t>
-      </w:r>
-      <w:proofErr w:type="spellStart"/>
-      <w:r>
-        <w:rPr>
-          <w:rFonts w:ascii="Consolas" w:hAnsi="Consolas" w:cs="Consolas"/>
-          <w:color w:val="646464"/>
-          <w:sz w:val="20"/>
-          <w:szCs w:val="20"/>
-          <w:shd w:val="clear" w:color="auto" w:fill="E8F2FE"/>
-        </w:rPr>
-        <w:t>nullable</w:t>
-      </w:r>
-      <w:proofErr w:type="spellEnd"/>
-      <w:r>
-        <w:rPr>
-          <w:rFonts w:ascii="Consolas" w:hAnsi="Consolas" w:cs="Consolas"/>
-          <w:color w:val="646464"/>
-          <w:sz w:val="20"/>
-          <w:szCs w:val="20"/>
-          <w:shd w:val="clear" w:color="auto" w:fill="E8F2FE"/>
-        </w:rPr>
-        <w:t xml:space="preserve">=false, </w:t>
-      </w:r>
-      <w:proofErr w:type="spellStart"/>
-      <w:r>
-        <w:rPr>
-          <w:rFonts w:ascii="Consolas" w:hAnsi="Consolas" w:cs="Consolas"/>
-          <w:color w:val="646464"/>
-          <w:sz w:val="20"/>
-          <w:szCs w:val="20"/>
-          <w:shd w:val="clear" w:color="auto" w:fill="E8F2FE"/>
-        </w:rPr>
-        <w:t>unique</w:t>
-      </w:r>
-      <w:proofErr w:type="spellEnd"/>
-      <w:r>
-        <w:rPr>
-          <w:rFonts w:ascii="Consolas" w:hAnsi="Consolas" w:cs="Consolas"/>
-          <w:color w:val="646464"/>
-          <w:sz w:val="20"/>
-          <w:szCs w:val="20"/>
-          <w:shd w:val="clear" w:color="auto" w:fill="E8F2FE"/>
-        </w:rPr>
-        <w:t>=false)</w:t>
-      </w:r>
-    </w:p>
-    <w:p>
-      <w:pPr>
-        <w:rPr>
-          <w:rFonts w:ascii="Consolas" w:hAnsi="Consolas" w:cs="Consolas"/>
-          <w:color w:val="646464"/>
-          <w:sz w:val="20"/>
-          <w:szCs w:val="20"/>
-          <w:shd w:val="clear" w:color="auto" w:fill="E8F2FE"/>
-        </w:rPr>
-      </w:pPr>
-    </w:p>
-    <w:p>
-      <w:pPr>
-        <w:rPr>
-          <w:rFonts w:ascii="Consolas" w:hAnsi="Consolas" w:cs="Consolas"/>
-          <w:color w:val="646464"/>
-          <w:sz w:val="20"/>
-          <w:szCs w:val="20"/>
-          <w:shd w:val="clear" w:color="auto" w:fill="E8F2FE"/>
-        </w:rPr>
-      </w:pPr>
-      <w:r>
-        <w:rPr>
-          <w:rFonts w:ascii="Consolas" w:hAnsi="Consolas" w:cs="Consolas"/>
-          <w:color w:val="646464"/>
-          <w:sz w:val="20"/>
-          <w:szCs w:val="20"/>
-          <w:shd w:val="clear" w:color="auto" w:fill="E8F2FE"/>
-        </w:rPr>
-        <w:t>@</w:t>
-      </w:r>
       <w:r>
         <w:rPr>
           <w:rFonts w:ascii="Consolas" w:hAnsi="Consolas" w:cs="Consolas"/>
@@ -2479,21 +2147,7 @@
         <w:rPr>
           <w:rStyle w:val="jlqj4b"/>
         </w:rPr>
-        <w:t xml:space="preserve">Para indicar </w:t>
-      </w:r>
-      <w:proofErr w:type="spellStart"/>
-      <w:r>
-        <w:rPr>
-          <w:rStyle w:val="jlqj4b"/>
-        </w:rPr>
-        <w:t>cual</w:t>
-      </w:r>
-      <w:proofErr w:type="spellEnd"/>
-      <w:r>
-        <w:rPr>
-          <w:rStyle w:val="jlqj4b"/>
-        </w:rPr>
-        <w:t xml:space="preserve"> de las dos entidades es el propietario de la relación se usa</w:t>
+        <w:t>Para indicar cual de las dos entidades es el propietario de la relación se usa</w:t>
       </w:r>
       <w:r>
         <w:rPr>
@@ -2574,7 +2228,6 @@
           <w:lang w:eastAsia="es-ES"/>
         </w:rPr>
       </w:pPr>
-      <w:proofErr w:type="gramStart"/>
       <w:r>
         <w:rPr>
           <w:rFonts w:ascii="Courier New" w:eastAsia="Times New Roman" w:hAnsi="Courier New" w:cs="Courier New"/>
@@ -2584,7 +2237,6 @@
         </w:rPr>
         <w:t>@JoinTable(</w:t>
       </w:r>
-      <w:proofErr w:type="gramEnd"/>
     </w:p>
     <w:p>
       <w:pPr>
@@ -2621,27 +2273,7 @@
           <w:szCs w:val="20"/>
           <w:lang w:eastAsia="es-ES"/>
         </w:rPr>
-        <w:t xml:space="preserve">  </w:t>
-      </w:r>
-      <w:proofErr w:type="gramStart"/>
-      <w:r>
-        <w:rPr>
-          <w:rFonts w:ascii="Courier New" w:eastAsia="Times New Roman" w:hAnsi="Courier New" w:cs="Courier New"/>
-          <w:sz w:val="20"/>
-          <w:szCs w:val="20"/>
-          <w:lang w:eastAsia="es-ES"/>
-        </w:rPr>
-        <w:t>name</w:t>
-      </w:r>
-      <w:proofErr w:type="gramEnd"/>
-      <w:r>
-        <w:rPr>
-          <w:rFonts w:ascii="Courier New" w:eastAsia="Times New Roman" w:hAnsi="Courier New" w:cs="Courier New"/>
-          <w:sz w:val="20"/>
-          <w:szCs w:val="20"/>
-          <w:lang w:eastAsia="es-ES"/>
-        </w:rPr>
-        <w:t xml:space="preserve"> = "course_like", </w:t>
+        <w:t xml:space="preserve">  name = "course_like", </w:t>
       </w:r>
     </w:p>
     <w:p>
@@ -2679,27 +2311,7 @@
           <w:szCs w:val="20"/>
           <w:lang w:eastAsia="es-ES"/>
         </w:rPr>
-        <w:t xml:space="preserve">  </w:t>
-      </w:r>
-      <w:proofErr w:type="gramStart"/>
-      <w:r>
-        <w:rPr>
-          <w:rFonts w:ascii="Courier New" w:eastAsia="Times New Roman" w:hAnsi="Courier New" w:cs="Courier New"/>
-          <w:sz w:val="20"/>
-          <w:szCs w:val="20"/>
-          <w:lang w:eastAsia="es-ES"/>
-        </w:rPr>
-        <w:t>joinColumns</w:t>
-      </w:r>
-      <w:proofErr w:type="gramEnd"/>
-      <w:r>
-        <w:rPr>
-          <w:rFonts w:ascii="Courier New" w:eastAsia="Times New Roman" w:hAnsi="Courier New" w:cs="Courier New"/>
-          <w:sz w:val="20"/>
-          <w:szCs w:val="20"/>
-          <w:lang w:eastAsia="es-ES"/>
-        </w:rPr>
-        <w:t xml:space="preserve"> = @JoinColumn(name = "student_id"), </w:t>
+        <w:t xml:space="preserve">  joinColumns = @JoinColumn(name = "student_id"), </w:t>
       </w:r>
     </w:p>
     <w:p>
@@ -2737,27 +2349,7 @@
           <w:szCs w:val="20"/>
           <w:lang w:eastAsia="es-ES"/>
         </w:rPr>
-        <w:t xml:space="preserve">  </w:t>
-      </w:r>
-      <w:proofErr w:type="gramStart"/>
-      <w:r>
-        <w:rPr>
-          <w:rFonts w:ascii="Courier New" w:eastAsia="Times New Roman" w:hAnsi="Courier New" w:cs="Courier New"/>
-          <w:sz w:val="20"/>
-          <w:szCs w:val="20"/>
-          <w:lang w:eastAsia="es-ES"/>
-        </w:rPr>
-        <w:t>inverseJoinColumns</w:t>
-      </w:r>
-      <w:proofErr w:type="gramEnd"/>
-      <w:r>
-        <w:rPr>
-          <w:rFonts w:ascii="Courier New" w:eastAsia="Times New Roman" w:hAnsi="Courier New" w:cs="Courier New"/>
-          <w:sz w:val="20"/>
-          <w:szCs w:val="20"/>
-          <w:lang w:eastAsia="es-ES"/>
-        </w:rPr>
-        <w:t xml:space="preserve"> = @JoinColumn(name = "course_id"))</w:t>
+        <w:t xml:space="preserve">  inverseJoinColumns = @JoinColumn(name = "course_id"))</w:t>
       </w:r>
     </w:p>
     <w:p>
@@ -2855,7 +2447,6 @@
           <w:lang w:eastAsia="es-ES"/>
         </w:rPr>
       </w:pPr>
-      <w:proofErr w:type="gramStart"/>
       <w:r>
         <w:rPr>
           <w:rFonts w:eastAsia="Times New Roman" w:cstheme="minorHAnsi"/>
@@ -2868,15 +2459,7 @@
           <w:rFonts w:eastAsia="Times New Roman" w:cstheme="minorHAnsi"/>
           <w:lang w:eastAsia="es-ES"/>
         </w:rPr>
-        <w:t>ame</w:t>
-      </w:r>
-      <w:proofErr w:type="gramEnd"/>
-      <w:r>
-        <w:rPr>
-          <w:rFonts w:eastAsia="Times New Roman" w:cstheme="minorHAnsi"/>
-          <w:lang w:eastAsia="es-ES"/>
-        </w:rPr>
-        <w:t xml:space="preserve"> es el nombre la tabla de relación entre las dos entidades.</w:t>
+        <w:t>ame es el nombre la tabla de relación entre las dos entidades.</w:t>
       </w:r>
     </w:p>
     <w:p>
@@ -2906,21 +2489,12 @@
           <w:lang w:eastAsia="es-ES"/>
         </w:rPr>
       </w:pPr>
-      <w:proofErr w:type="gramStart"/>
       <w:r>
         <w:rPr>
           <w:rFonts w:eastAsia="Times New Roman" w:cstheme="minorHAnsi"/>
           <w:lang w:eastAsia="es-ES"/>
         </w:rPr>
-        <w:t>joinColumns</w:t>
-      </w:r>
-      <w:proofErr w:type="gramEnd"/>
-      <w:r>
-        <w:rPr>
-          <w:rFonts w:eastAsia="Times New Roman" w:cstheme="minorHAnsi"/>
-          <w:lang w:eastAsia="es-ES"/>
-        </w:rPr>
-        <w:t xml:space="preserve"> se usa para indicar el id de la entidad propietaria (en este caso estudiante) en la tabla de relación.</w:t>
+        <w:t>joinColumns se usa para indicar el id de la entidad propietaria (en este caso estudiante) en la tabla de relación.</w:t>
       </w:r>
     </w:p>
     <w:p>
@@ -2950,21 +2524,12 @@
           <w:lang w:eastAsia="es-ES"/>
         </w:rPr>
       </w:pPr>
-      <w:proofErr w:type="gramStart"/>
       <w:r>
         <w:rPr>
           <w:rFonts w:eastAsia="Times New Roman" w:cstheme="minorHAnsi"/>
           <w:lang w:eastAsia="es-ES"/>
         </w:rPr>
-        <w:t>inverseJoinColumns</w:t>
-      </w:r>
-      <w:proofErr w:type="gramEnd"/>
-      <w:r>
-        <w:rPr>
-          <w:rFonts w:eastAsia="Times New Roman" w:cstheme="minorHAnsi"/>
-          <w:lang w:eastAsia="es-ES"/>
-        </w:rPr>
-        <w:t xml:space="preserve"> se usa para indicar el id de la otra entidad en la tabla de relación.</w:t>
+        <w:t>inverseJoinColumns se usa para indicar el id de la otra entidad en la tabla de relación.</w:t>
       </w:r>
     </w:p>
     <w:p>
@@ -3085,19 +2650,11 @@
           <w:rStyle w:val="CdigoHTML"/>
         </w:rPr>
       </w:pPr>
-      <w:proofErr w:type="gramStart"/>
       <w:r>
         <w:rPr>
           <w:rStyle w:val="hljs-meta"/>
         </w:rPr>
-        <w:t>@ManyToMany(</w:t>
-      </w:r>
-      <w:proofErr w:type="gramEnd"/>
-      <w:r>
-        <w:rPr>
-          <w:rStyle w:val="hljs-meta"/>
-        </w:rPr>
-        <w:t>mappedBy = "likedCourses")</w:t>
+        <w:t>@ManyToMany(mappedBy = "likedCourses")</w:t>
       </w:r>
     </w:p>
     <w:p>
@@ -4006,21 +3563,7 @@
         <w:rPr>
           <w:rStyle w:val="jlqj4b"/>
         </w:rPr>
-        <w:t>Permitir la seguridad a nivel de métodos. (</w:t>
-      </w:r>
-      <w:proofErr w:type="gramStart"/>
-      <w:r>
-        <w:rPr>
-          <w:rStyle w:val="jlqj4b"/>
-        </w:rPr>
-        <w:t>anotándolos</w:t>
-      </w:r>
-      <w:proofErr w:type="gramEnd"/>
-      <w:r>
-        <w:rPr>
-          <w:rStyle w:val="jlqj4b"/>
-        </w:rPr>
-        <w:t>)</w:t>
+        <w:t>Permitir la seguridad a nivel de métodos. (anotándolos)</w:t>
       </w:r>
     </w:p>
     <w:p>
@@ -4316,6 +3859,81 @@
     </w:p>
     <w:p>
       <w:pPr>
+        <w:jc w:val="both"/>
+        <w:rPr>
+          <w:rStyle w:val="jlqj4b"/>
+        </w:rPr>
+      </w:pPr>
+      <w:r>
+        <w:rPr>
+          <w:rStyle w:val="jlqj4b"/>
+        </w:rPr>
+        <w:t>Es una anotación de la capa de servicio, ni de web ni de repository o DAO.</w:t>
+      </w:r>
+    </w:p>
+    <w:p>
+      <w:pPr>
+        <w:rPr>
+          <w:rFonts w:ascii="Times New Roman" w:eastAsia="Times New Roman" w:hAnsi="Times New Roman" w:cs="Times New Roman"/>
+          <w:sz w:val="24"/>
+          <w:szCs w:val="24"/>
+          <w:lang w:eastAsia="es-ES"/>
+        </w:rPr>
+      </w:pPr>
+      <w:r>
+        <w:rPr>
+          <w:rStyle w:val="jlqj4b"/>
+        </w:rPr>
+        <w:t xml:space="preserve">Se puede anotar la clase y si un método requiere otra configuración, anotar también un método específico. EJ: Clase anotada con </w:t>
+      </w:r>
+      <w:r>
+        <w:rPr>
+          <w:rFonts w:ascii="Courier New" w:eastAsia="Times New Roman" w:hAnsi="Courier New" w:cs="Courier New"/>
+          <w:sz w:val="20"/>
+          <w:szCs w:val="20"/>
+          <w:lang w:eastAsia="es-ES"/>
+        </w:rPr>
+        <w:t>@Transactional(readOnly = true)</w:t>
+      </w:r>
+    </w:p>
+    <w:p>
+      <w:pPr>
+        <w:rPr>
+          <w:rStyle w:val="jlqj4b"/>
+          <w:rFonts w:ascii="Times New Roman" w:eastAsia="Times New Roman" w:hAnsi="Times New Roman" w:cs="Times New Roman"/>
+          <w:sz w:val="24"/>
+          <w:szCs w:val="24"/>
+          <w:u w:val="single"/>
+          <w:lang w:eastAsia="es-ES"/>
+        </w:rPr>
+      </w:pPr>
+      <w:r>
+        <w:rPr>
+          <w:rStyle w:val="jlqj4b"/>
+        </w:rPr>
+        <w:t xml:space="preserve">y método anotado con </w:t>
+      </w:r>
+      <w:r>
+        <w:rPr>
+          <w:rFonts w:ascii="Courier New" w:eastAsia="Times New Roman" w:hAnsi="Courier New" w:cs="Courier New"/>
+          <w:sz w:val="20"/>
+          <w:szCs w:val="20"/>
+          <w:lang w:eastAsia="es-ES"/>
+        </w:rPr>
+        <w:t>@Transactiona</w:t>
+      </w:r>
+      <w:r>
+        <w:rPr>
+          <w:rFonts w:ascii="Courier New" w:eastAsia="Times New Roman" w:hAnsi="Courier New" w:cs="Courier New"/>
+          <w:sz w:val="20"/>
+          <w:szCs w:val="20"/>
+          <w:lang w:eastAsia="es-ES"/>
+        </w:rPr>
+        <w:t>l  (sin parámetros el comportamiento por defecto es de lectura y escritura)</w:t>
+      </w:r>
+    </w:p>
+    <w:p>
+      <w:pPr>
         <w:rPr>
           <w:rFonts w:ascii="Consolas" w:hAnsi="Consolas" w:cs="Consolas"/>
           <w:color w:val="646464"/>
@@ -4497,6 +4115,7 @@
           <w:szCs w:val="20"/>
           <w:shd w:val="clear" w:color="auto" w:fill="E8F2FE"/>
         </w:rPr>
+        <w:lastRenderedPageBreak/>
         <w:t>@</w:t>
       </w:r>
       <w:r>
@@ -4544,14 +4163,7 @@
         <w:rPr>
           <w:rStyle w:val="jlqj4b"/>
         </w:rPr>
-        <w:t xml:space="preserve"> Si el nombre </w:t>
-      </w:r>
-      <w:r>
-        <w:rPr>
-          <w:rStyle w:val="jlqj4b"/>
-        </w:rPr>
-        <w:lastRenderedPageBreak/>
-        <w:t>del parámetro en el método no coincide con el que estamos usando en la Query se usaría lo siguiente:</w:t>
+        <w:t xml:space="preserve"> Si el nombre del parámetro en el método no coincide con el que estamos usando en la Query se usaría lo siguiente:</w:t>
       </w:r>
     </w:p>
     <w:p>
@@ -4582,7 +4194,6 @@
           <w:lang w:eastAsia="es-ES"/>
         </w:rPr>
       </w:pPr>
-      <w:proofErr w:type="gramStart"/>
       <w:r>
         <w:rPr>
           <w:rFonts w:ascii="Courier New" w:eastAsia="Times New Roman" w:hAnsi="Courier New" w:cs="Courier New"/>
@@ -4590,17 +4201,7 @@
           <w:szCs w:val="20"/>
           <w:lang w:eastAsia="es-ES"/>
         </w:rPr>
-        <w:t>@Query(</w:t>
-      </w:r>
-      <w:proofErr w:type="gramEnd"/>
-      <w:r>
-        <w:rPr>
-          <w:rFonts w:ascii="Courier New" w:eastAsia="Times New Roman" w:hAnsi="Courier New" w:cs="Courier New"/>
-          <w:sz w:val="20"/>
-          <w:szCs w:val="20"/>
-          <w:lang w:eastAsia="es-ES"/>
-        </w:rPr>
-        <w:t>"SELECT u FROM User u WHERE u.status = :status and u.name = :name")</w:t>
+        <w:t>@Query("SELECT u FROM User u WHERE u.status = :status and u.name = :name")</w:t>
       </w:r>
     </w:p>
     <w:p>
@@ -4638,27 +4239,7 @@
           <w:szCs w:val="20"/>
           <w:lang w:eastAsia="es-ES"/>
         </w:rPr>
-        <w:t xml:space="preserve">User </w:t>
-      </w:r>
-      <w:proofErr w:type="gramStart"/>
-      <w:r>
-        <w:rPr>
-          <w:rFonts w:ascii="Courier New" w:eastAsia="Times New Roman" w:hAnsi="Courier New" w:cs="Courier New"/>
-          <w:sz w:val="20"/>
-          <w:szCs w:val="20"/>
-          <w:lang w:eastAsia="es-ES"/>
-        </w:rPr>
-        <w:t>findUserByUserStatusAndUserName(</w:t>
-      </w:r>
-      <w:proofErr w:type="gramEnd"/>
-      <w:r>
-        <w:rPr>
-          <w:rFonts w:ascii="Courier New" w:eastAsia="Times New Roman" w:hAnsi="Courier New" w:cs="Courier New"/>
-          <w:sz w:val="20"/>
-          <w:szCs w:val="20"/>
-          <w:lang w:eastAsia="es-ES"/>
-        </w:rPr>
-        <w:t>@Param("status") Integer userStatus, @Param("name") String userName);</w:t>
+        <w:t>User findUserByUserStatusAndUserName(@Param("status") Integer userStatus, @Param("name") String userName);</w:t>
       </w:r>
     </w:p>
     <w:p>
@@ -5026,7 +4607,6 @@
         <w:rPr>
           <w:rStyle w:val="jlqj4b"/>
         </w:rPr>
-        <w:lastRenderedPageBreak/>
         <w:t>@Order es una anotación que se utiliza para configurar el orden en el que el elemento anotado (es decir, campo o método) debe evaluarse o ejecutarse en relación con otros elementos de la misma categoría.</w:t>
       </w:r>
     </w:p>
@@ -5246,13 +4826,8 @@
       <w:r>
         <w:t xml:space="preserve"> la factoría </w:t>
       </w:r>
-      <w:proofErr w:type="gramStart"/>
-      <w:r>
-        <w:t>Jwts.builder(</w:t>
-      </w:r>
-      <w:proofErr w:type="gramEnd"/>
-      <w:r>
-        <w:t>)</w:t>
+      <w:r>
+        <w:t>Jwts.builder()</w:t>
       </w:r>
       <w:r>
         <w:t xml:space="preserve"> con</w:t>
@@ -5271,9 +4846,9 @@
         <w:jc w:val="both"/>
       </w:pPr>
       <w:r>
+        <w:lastRenderedPageBreak/>
         <w:t>(</w:t>
       </w:r>
-      <w:proofErr w:type="spellStart"/>
       <w:r>
         <w:rPr>
           <w:b/>
@@ -5281,7 +4856,6 @@
         </w:rPr>
         <w:t>setSubject</w:t>
       </w:r>
-      <w:proofErr w:type="spellEnd"/>
       <w:r>
         <w:t>): Establece el valor secundario (sujeto) de reclamaciones de JWT. Estamos usando el username de quién solicita el token.</w:t>
       </w:r>
@@ -5296,7 +4870,6 @@
         <w:jc w:val="both"/>
       </w:pPr>
       <w:r>
-        <w:lastRenderedPageBreak/>
         <w:t>(</w:t>
       </w:r>
       <w:r>
@@ -5488,7 +5061,6 @@
         </w:rPr>
         <w:t>(</w:t>
       </w:r>
-      <w:proofErr w:type="gramStart"/>
       <w:r>
         <w:rPr>
           <w:rFonts w:ascii="Consolas" w:hAnsi="Consolas" w:cs="Consolas"/>
@@ -5509,18 +5081,7 @@
           <w:szCs w:val="20"/>
           <w:shd w:val="clear" w:color="auto" w:fill="E8F2FE"/>
         </w:rPr>
-        <w:t>(</w:t>
-      </w:r>
-      <w:proofErr w:type="gramEnd"/>
-      <w:r>
-        <w:rPr>
-          <w:rFonts w:ascii="Consolas" w:hAnsi="Consolas" w:cs="Consolas"/>
-          <w:color w:val="000000"/>
-          <w:sz w:val="20"/>
-          <w:szCs w:val="20"/>
-          <w:shd w:val="clear" w:color="auto" w:fill="E8F2FE"/>
-        </w:rPr>
-        <w:t xml:space="preserve">)): </w:t>
+        <w:t xml:space="preserve">()): </w:t>
       </w:r>
       <w:r>
         <w:t>Realmente construye el JWT y lo serializa en una cadena compacta y segura para URL de acuerdo con las reglas de serialización compacta de JWT.</w:t>
@@ -5680,27 +5241,7 @@
           <w:szCs w:val="20"/>
           <w:lang w:eastAsia="es-ES"/>
         </w:rPr>
-        <w:t>$2a$10$ZLhnHxdpHETcxmtEStgpI</w:t>
-      </w:r>
-      <w:proofErr w:type="gramStart"/>
-      <w:r>
-        <w:rPr>
-          <w:rFonts w:ascii="Courier New" w:eastAsia="Times New Roman" w:hAnsi="Courier New" w:cs="Courier New"/>
-          <w:sz w:val="20"/>
-          <w:szCs w:val="20"/>
-          <w:lang w:eastAsia="es-ES"/>
-        </w:rPr>
-        <w:t>./</w:t>
-      </w:r>
-      <w:proofErr w:type="gramEnd"/>
-      <w:r>
-        <w:rPr>
-          <w:rFonts w:ascii="Courier New" w:eastAsia="Times New Roman" w:hAnsi="Courier New" w:cs="Courier New"/>
-          <w:sz w:val="20"/>
-          <w:szCs w:val="20"/>
-          <w:lang w:eastAsia="es-ES"/>
-        </w:rPr>
-        <w:t>Ri1mksgJ9iDP36FmfMdYyVg9g0b2dq</w:t>
+        <w:t>$2a$10$ZLhnHxdpHETcxmtEStgpI./Ri1mksgJ9iDP36FmfMdYyVg9g0b2dq</w:t>
       </w:r>
     </w:p>
     <w:p>
@@ -6097,21 +5638,7 @@
         <w:rPr>
           <w:rStyle w:val="jlqj4b"/>
         </w:rPr>
-        <w:t xml:space="preserve">Hay dos formas de especificar el modo de estrategia deseado String. La primera es especificarlo a través de la propiedad del sistema con clave en SYSTEM_PROPERTY. El segundo es llamar a </w:t>
-      </w:r>
-      <w:proofErr w:type="gramStart"/>
-      <w:r>
-        <w:rPr>
-          <w:rStyle w:val="jlqj4b"/>
-        </w:rPr>
-        <w:t>setStrategyName(</w:t>
-      </w:r>
-      <w:proofErr w:type="gramEnd"/>
-      <w:r>
-        <w:rPr>
-          <w:rStyle w:val="jlqj4b"/>
-        </w:rPr>
-        <w:t>String) antes de usar la clase. Si no se utiliza ningún enfoque, la clase utilizará de forma predeterminada MODE_THREADLOCAL, que es compatible con versiones anteriores, tiene menos incompatibilidades de JVM y es apropiado en los servidores (mientras que MODE_GLOBAL es definitivamente inapropiado para el uso del servidor).</w:t>
+        <w:t>Hay dos formas de especificar el modo de estrategia deseado String. La primera es especificarlo a través de la propiedad del sistema con clave en SYSTEM_PROPERTY. El segundo es llamar a setStrategyName(String) antes de usar la clase. Si no se utiliza ningún enfoque, la clase utilizará de forma predeterminada MODE_THREADLOCAL, que es compatible con versiones anteriores, tiene menos incompatibilidades de JVM y es apropiado en los servidores (mientras que MODE_GLOBAL es definitivamente inapropiado para el uso del servidor).</w:t>
       </w:r>
     </w:p>
     <w:p>
@@ -6224,14 +5751,12 @@
           <w:rStyle w:val="jlqj4b"/>
         </w:rPr>
       </w:pPr>
-      <w:proofErr w:type="gramStart"/>
       <w:r>
         <w:rPr>
           <w:rStyle w:val="jlqj4b"/>
         </w:rPr>
         <w:t>permitirá</w:t>
       </w:r>
-      <w:proofErr w:type="gramEnd"/>
       <w:r>
         <w:t xml:space="preserve"> </w:t>
       </w:r>
@@ -6689,16 +6214,8 @@
         <w:rPr>
           <w:rStyle w:val="jlqj4b"/>
         </w:rPr>
-        <w:t>Se usa para dar la respuesta en los Controller de MVC. Se puede incluir el estado (HttpStatus) de la petición, junto al resultado de esta, por ejemplo, un listado, un objeto</w:t>
-      </w:r>
-      <w:proofErr w:type="gramStart"/>
-      <w:r>
-        <w:rPr>
-          <w:rStyle w:val="jlqj4b"/>
-        </w:rPr>
-        <w:t>, …</w:t>
-      </w:r>
-      <w:proofErr w:type="gramEnd"/>
+        <w:t>Se usa para dar la respuesta en los Controller de MVC. Se puede incluir el estado (HttpStatus) de la petición, junto al resultado de esta, por ejemplo, un listado, un objeto, …</w:t>
+      </w:r>
     </w:p>
     <w:p>
       <w:pPr>
@@ -6892,7 +6409,6 @@
           <w:shd w:val="clear" w:color="auto" w:fill="D4D4D4"/>
         </w:rPr>
       </w:pPr>
-      <w:proofErr w:type="gramStart"/>
       <w:r>
         <w:rPr>
           <w:rFonts w:ascii="Consolas" w:hAnsi="Consolas" w:cs="Consolas"/>
@@ -6904,7 +6420,6 @@
         </w:rPr>
         <w:t>public</w:t>
       </w:r>
-      <w:proofErr w:type="gramEnd"/>
       <w:r>
         <w:rPr>
           <w:rFonts w:ascii="Consolas" w:hAnsi="Consolas" w:cs="Consolas"/>
@@ -7488,8 +7003,6 @@
           <w:shd w:val="clear" w:color="auto" w:fill="D4D4D4"/>
         </w:rPr>
       </w:pPr>
-      <w:proofErr w:type="spellStart"/>
-      <w:proofErr w:type="gramStart"/>
       <w:r>
         <w:rPr>
           <w:rFonts w:ascii="Consolas" w:hAnsi="Consolas" w:cs="Consolas"/>
@@ -7500,50 +7013,8 @@
           <w:szCs w:val="20"/>
           <w:shd w:val="clear" w:color="auto" w:fill="D4D4D4"/>
         </w:rPr>
-        <w:t>docker</w:t>
-      </w:r>
-      <w:proofErr w:type="spellEnd"/>
-      <w:proofErr w:type="gramEnd"/>
-      <w:r>
-        <w:rPr>
-          <w:rFonts w:ascii="Consolas" w:hAnsi="Consolas" w:cs="Consolas"/>
-          <w:b/>
-          <w:bCs/>
-          <w:color w:val="000000"/>
-          <w:sz w:val="20"/>
-          <w:szCs w:val="20"/>
-          <w:shd w:val="clear" w:color="auto" w:fill="D4D4D4"/>
-        </w:rPr>
-        <w:t xml:space="preserve"> run --</w:t>
-      </w:r>
-      <w:proofErr w:type="spellStart"/>
-      <w:r>
-        <w:rPr>
-          <w:rFonts w:ascii="Consolas" w:hAnsi="Consolas" w:cs="Consolas"/>
-          <w:b/>
-          <w:bCs/>
-          <w:color w:val="000000"/>
-          <w:sz w:val="20"/>
-          <w:szCs w:val="20"/>
-          <w:shd w:val="clear" w:color="auto" w:fill="D4D4D4"/>
-        </w:rPr>
-        <w:t>network</w:t>
-      </w:r>
-      <w:proofErr w:type="spellEnd"/>
-      <w:r>
-        <w:rPr>
-          <w:rFonts w:ascii="Consolas" w:hAnsi="Consolas" w:cs="Consolas"/>
-          <w:b/>
-          <w:bCs/>
-          <w:color w:val="000000"/>
-          <w:sz w:val="20"/>
-          <w:szCs w:val="20"/>
-          <w:shd w:val="clear" w:color="auto" w:fill="D4D4D4"/>
-        </w:rPr>
-        <w:t xml:space="preserve"> network1 --name SQLSERVERBASEREST -e "ACCEPT_EULA=Y" -e "SA_PASSWORD=FranDocker1974" -p 1444:1433 -v C:\sqlserverDocker\baseRest\volumes\data:/var/opt/mssql/data -v C:\sqlserverDocker\baseRest\volumes\log:/var/opt/mssql/log -v C:\sqlserverDocker\baseRest\volumes\secrets:/var/opt/mssql/secrets -d mcr.microsoft.com/mssql/server:2019-CU14-ubuntu-20.04</w:t>
-      </w:r>
-      <w:bookmarkStart w:id="0" w:name="_GoBack"/>
-      <w:bookmarkEnd w:id="0"/>
+        <w:t>docker run --network network1 --name SQLSERVERBASEREST -e "ACCEPT_EULA=Y" -e "SA_PASSWORD=FranDocker1974" -p 1444:1433 -v C:\sqlserverDocker\baseRest\volumes\data:/var/opt/mssql/data -v C:\sqlserverDocker\baseRest\volumes\log:/var/opt/mssql/log -v C:\sqlserverDocker\baseRest\volumes\secrets:/var/opt/mssql/secrets -d mcr.microsoft.com/mssql/server:2019-CU14-ubuntu-20.04</w:t>
+      </w:r>
     </w:p>
     <w:sectPr>
       <w:pgSz w:w="11906" w:h="16838"/>
@@ -7556,7 +7027,7 @@
 </file>
 
 <file path=word/numbering.xml><?xml version="1.0" encoding="utf-8"?>
-<w:numbering xmlns:wpc="http://schemas.microsoft.com/office/word/2010/wordprocessingCanvas" xmlns:mc="http://schemas.openxmlformats.org/markup-compatibility/2006" xmlns:o="urn:schemas-microsoft-com:office:office" xmlns:r="http://schemas.openxmlformats.org/officeDocument/2006/relationships" xmlns:m="http://schemas.openxmlformats.org/officeDocument/2006/math" xmlns:v="urn:schemas-microsoft-com:vml" xmlns:wp14="http://schemas.microsoft.com/office/word/2010/wordprocessingDrawing" xmlns:wp="http://schemas.openxmlformats.org/drawingml/2006/wordprocessingDrawing" xmlns:w10="urn:schemas-microsoft-com:office:word" xmlns:w="http://schemas.openxmlformats.org/wordprocessingml/2006/main" xmlns:w14="http://schemas.microsoft.com/office/word/2010/wordml" xmlns:w15="http://schemas.microsoft.com/office/word/2012/wordml" xmlns:wpg="http://schemas.microsoft.com/office/word/2010/wordprocessingGroup" xmlns:wpi="http://schemas.microsoft.com/office/word/2010/wordprocessingInk" xmlns:wne="http://schemas.microsoft.com/office/word/2006/wordml" xmlns:wps="http://schemas.microsoft.com/office/word/2010/wordprocessingShape" mc:Ignorable="w14 w15 wp14">
+<w:numbering xmlns:wpc="http://schemas.microsoft.com/office/word/2010/wordprocessingCanvas" xmlns:cx="http://schemas.microsoft.com/office/drawing/2014/chartex" xmlns:cx1="http://schemas.microsoft.com/office/drawing/2015/9/8/chartex" xmlns:cx2="http://schemas.microsoft.com/office/drawing/2015/10/21/chartex" xmlns:cx3="http://schemas.microsoft.com/office/drawing/2016/5/9/chartex" xmlns:cx4="http://schemas.microsoft.com/office/drawing/2016/5/10/chartex" xmlns:cx5="http://schemas.microsoft.com/office/drawing/2016/5/11/chartex" xmlns:cx6="http://schemas.microsoft.com/office/drawing/2016/5/12/chartex" xmlns:cx7="http://schemas.microsoft.com/office/drawing/2016/5/13/chartex" xmlns:cx8="http://schemas.microsoft.com/office/drawing/2016/5/14/chartex" xmlns:mc="http://schemas.openxmlformats.org/markup-compatibility/2006" xmlns:aink="http://schemas.microsoft.com/office/drawing/2016/ink" xmlns:am3d="http://schemas.microsoft.com/office/drawing/2017/model3d" xmlns:o="urn:schemas-microsoft-com:office:office" xmlns:r="http://schemas.openxmlformats.org/officeDocument/2006/relationships" xmlns:m="http://schemas.openxmlformats.org/officeDocument/2006/math" xmlns:v="urn:schemas-microsoft-com:vml" xmlns:wp14="http://schemas.microsoft.com/office/word/2010/wordprocessingDrawing" xmlns:wp="http://schemas.openxmlformats.org/drawingml/2006/wordprocessingDrawing" xmlns:w10="urn:schemas-microsoft-com:office:word" xmlns:w="http://schemas.openxmlformats.org/wordprocessingml/2006/main" xmlns:w14="http://schemas.microsoft.com/office/word/2010/wordml" xmlns:w15="http://schemas.microsoft.com/office/word/2012/wordml" xmlns:w16cex="http://schemas.microsoft.com/office/word/2018/wordml/cex" xmlns:w16cid="http://schemas.microsoft.com/office/word/2016/wordml/cid" xmlns:w16="http://schemas.microsoft.com/office/word/2018/wordml" xmlns:w16sdtdh="http://schemas.microsoft.com/office/word/2020/wordml/sdtdatahash" xmlns:w16se="http://schemas.microsoft.com/office/word/2015/wordml/symex" xmlns:wpg="http://schemas.microsoft.com/office/word/2010/wordprocessingGroup" xmlns:wpi="http://schemas.microsoft.com/office/word/2010/wordprocessingInk" xmlns:wne="http://schemas.microsoft.com/office/word/2006/wordml" xmlns:wps="http://schemas.microsoft.com/office/word/2010/wordprocessingShape" mc:Ignorable="w14 w15 w16se w16cid w16 w16cex w16sdtdh wp14">
   <w:abstractNum w:abstractNumId="0" w15:restartNumberingAfterBreak="0">
     <w:nsid w:val="000D319B"/>
     <w:multiLevelType w:val="hybridMultilevel"/>
@@ -8293,7 +7764,7 @@
 </file>
 
 <file path=word/styles.xml><?xml version="1.0" encoding="utf-8"?>
-<w:styles xmlns:mc="http://schemas.openxmlformats.org/markup-compatibility/2006" xmlns:r="http://schemas.openxmlformats.org/officeDocument/2006/relationships" xmlns:w="http://schemas.openxmlformats.org/wordprocessingml/2006/main" xmlns:w14="http://schemas.microsoft.com/office/word/2010/wordml" xmlns:w15="http://schemas.microsoft.com/office/word/2012/wordml" mc:Ignorable="w14 w15">
+<w:styles xmlns:mc="http://schemas.openxmlformats.org/markup-compatibility/2006" xmlns:r="http://schemas.openxmlformats.org/officeDocument/2006/relationships" xmlns:w="http://schemas.openxmlformats.org/wordprocessingml/2006/main" xmlns:w14="http://schemas.microsoft.com/office/word/2010/wordml" xmlns:w15="http://schemas.microsoft.com/office/word/2012/wordml" xmlns:w16cex="http://schemas.microsoft.com/office/word/2018/wordml/cex" xmlns:w16cid="http://schemas.microsoft.com/office/word/2016/wordml/cid" xmlns:w16="http://schemas.microsoft.com/office/word/2018/wordml" xmlns:w16sdtdh="http://schemas.microsoft.com/office/word/2020/wordml/sdtdatahash" xmlns:w16se="http://schemas.microsoft.com/office/word/2015/wordml/symex" mc:Ignorable="w14 w15 w16se w16cid w16 w16cex w16sdtdh">
   <w:docDefaults>
     <w:rPrDefault>
       <w:rPr>
@@ -8309,7 +7780,7 @@
       </w:pPr>
     </w:pPrDefault>
   </w:docDefaults>
-  <w:latentStyles w:defLockedState="0" w:defUIPriority="99" w:defSemiHidden="0" w:defUnhideWhenUsed="0" w:defQFormat="0" w:count="371">
+  <w:latentStyles w:defLockedState="0" w:defUIPriority="99" w:defSemiHidden="0" w:defUnhideWhenUsed="0" w:defQFormat="0" w:count="376">
     <w:lsdException w:name="Normal" w:uiPriority="0" w:qFormat="1"/>
     <w:lsdException w:name="heading 1" w:uiPriority="9" w:qFormat="1"/>
     <w:lsdException w:name="heading 2" w:semiHidden="1" w:uiPriority="9" w:unhideWhenUsed="1" w:qFormat="1"/>
@@ -8415,7 +7886,6 @@
     <w:lsdException w:name="HTML Sample" w:semiHidden="1" w:unhideWhenUsed="1"/>
     <w:lsdException w:name="HTML Typewriter" w:semiHidden="1" w:unhideWhenUsed="1"/>
     <w:lsdException w:name="HTML Variable" w:semiHidden="1" w:unhideWhenUsed="1"/>
-    <w:lsdException w:name="Normal Table" w:semiHidden="1" w:unhideWhenUsed="1"/>
     <w:lsdException w:name="annotation subject" w:semiHidden="1" w:unhideWhenUsed="1"/>
     <w:lsdException w:name="No List" w:semiHidden="1" w:unhideWhenUsed="1"/>
     <w:lsdException w:name="Outline List 1" w:semiHidden="1" w:unhideWhenUsed="1"/>
@@ -8458,11 +7928,8 @@
     <w:lsdException w:name="Table Contemporary" w:semiHidden="1" w:unhideWhenUsed="1"/>
     <w:lsdException w:name="Table Elegant" w:semiHidden="1" w:unhideWhenUsed="1"/>
     <w:lsdException w:name="Table Professional" w:semiHidden="1" w:unhideWhenUsed="1"/>
-    <w:lsdException w:name="Table Subtle 1" w:semiHidden="1" w:unhideWhenUsed="1"/>
     <w:lsdException w:name="Table Subtle 2" w:semiHidden="1" w:unhideWhenUsed="1"/>
     <w:lsdException w:name="Table Web 1" w:semiHidden="1" w:unhideWhenUsed="1"/>
-    <w:lsdException w:name="Table Web 2" w:semiHidden="1" w:unhideWhenUsed="1"/>
-    <w:lsdException w:name="Table Web 3" w:semiHidden="1" w:unhideWhenUsed="1"/>
     <w:lsdException w:name="Balloon Text" w:semiHidden="1" w:unhideWhenUsed="1"/>
     <w:lsdException w:name="Table Grid" w:uiPriority="39"/>
     <w:lsdException w:name="Table Theme" w:semiHidden="1" w:unhideWhenUsed="1"/>
@@ -8681,6 +8148,11 @@
     <w:lsdException w:name="List Table 5 Dark Accent 6" w:uiPriority="50"/>
     <w:lsdException w:name="List Table 6 Colorful Accent 6" w:uiPriority="51"/>
     <w:lsdException w:name="List Table 7 Colorful Accent 6" w:uiPriority="52"/>
+    <w:lsdException w:name="Mention" w:semiHidden="1" w:unhideWhenUsed="1"/>
+    <w:lsdException w:name="Smart Hyperlink" w:semiHidden="1" w:unhideWhenUsed="1"/>
+    <w:lsdException w:name="Hashtag" w:semiHidden="1" w:unhideWhenUsed="1"/>
+    <w:lsdException w:name="Unresolved Mention" w:semiHidden="1" w:unhideWhenUsed="1"/>
+    <w:lsdException w:name="Smart Link" w:semiHidden="1" w:unhideWhenUsed="1"/>
   </w:latentStyles>
   <w:style w:type="paragraph" w:default="1" w:styleId="Normal">
     <w:name w:val="Normal"/>

</xml_diff>

<commit_message>
@DynamicInsert, @DynamicUpdate explicados en docx
</commit_message>
<xml_diff>
--- a/Tecnologías.docx
+++ b/Tecnologías.docx
@@ -635,7 +635,21 @@
         <w:rPr>
           <w:rStyle w:val="jlqj4b"/>
         </w:rPr>
-        <w:t>value = "/ex/bars/{numericId:[\\d]+}"</w:t>
+        <w:t>value = "/ex/</w:t>
+      </w:r>
+      <w:proofErr w:type="spellStart"/>
+      <w:r>
+        <w:rPr>
+          <w:rStyle w:val="jlqj4b"/>
+        </w:rPr>
+        <w:t>bars</w:t>
+      </w:r>
+      <w:proofErr w:type="spellEnd"/>
+      <w:r>
+        <w:rPr>
+          <w:rStyle w:val="jlqj4b"/>
+        </w:rPr>
+        <w:t>/{numericId:[\\d]+}"</w:t>
       </w:r>
       <w:r>
         <w:rPr>
@@ -697,7 +711,21 @@
           <w:rStyle w:val="jlqj4b"/>
         </w:rPr>
         <w:tab/>
-        <w:t>headers: se pueden reducir aún mas las asignaciones especificando parámetros en la cabecera. Se puede incluir uno o varios.</w:t>
+        <w:t xml:space="preserve">headers: se pueden reducir aún </w:t>
+      </w:r>
+      <w:proofErr w:type="spellStart"/>
+      <w:r>
+        <w:rPr>
+          <w:rStyle w:val="jlqj4b"/>
+        </w:rPr>
+        <w:t>mas</w:t>
+      </w:r>
+      <w:proofErr w:type="spellEnd"/>
+      <w:r>
+        <w:rPr>
+          <w:rStyle w:val="jlqj4b"/>
+        </w:rPr>
+        <w:t xml:space="preserve"> las asignaciones especificando parámetros en la cabecera. Se puede incluir uno o varios.</w:t>
       </w:r>
     </w:p>
     <w:p>
@@ -1948,7 +1976,51 @@
           <w:szCs w:val="20"/>
           <w:shd w:val="clear" w:color="auto" w:fill="E8F2FE"/>
         </w:rPr>
-        <w:t>@Column(name="STUDENT_NAME", length=50, nullable=false, unique=false)</w:t>
+        <w:t xml:space="preserve">@Column(name="STUDENT_NAME", length=50, </w:t>
+      </w:r>
+      <w:proofErr w:type="spellStart"/>
+      <w:r>
+        <w:rPr>
+          <w:rFonts w:ascii="Consolas" w:hAnsi="Consolas" w:cs="Consolas"/>
+          <w:color w:val="646464"/>
+          <w:sz w:val="20"/>
+          <w:szCs w:val="20"/>
+          <w:shd w:val="clear" w:color="auto" w:fill="E8F2FE"/>
+        </w:rPr>
+        <w:t>nullable</w:t>
+      </w:r>
+      <w:proofErr w:type="spellEnd"/>
+      <w:r>
+        <w:rPr>
+          <w:rFonts w:ascii="Consolas" w:hAnsi="Consolas" w:cs="Consolas"/>
+          <w:color w:val="646464"/>
+          <w:sz w:val="20"/>
+          <w:szCs w:val="20"/>
+          <w:shd w:val="clear" w:color="auto" w:fill="E8F2FE"/>
+        </w:rPr>
+        <w:t xml:space="preserve">=false, </w:t>
+      </w:r>
+      <w:proofErr w:type="spellStart"/>
+      <w:r>
+        <w:rPr>
+          <w:rFonts w:ascii="Consolas" w:hAnsi="Consolas" w:cs="Consolas"/>
+          <w:color w:val="646464"/>
+          <w:sz w:val="20"/>
+          <w:szCs w:val="20"/>
+          <w:shd w:val="clear" w:color="auto" w:fill="E8F2FE"/>
+        </w:rPr>
+        <w:t>unique</w:t>
+      </w:r>
+      <w:proofErr w:type="spellEnd"/>
+      <w:r>
+        <w:rPr>
+          <w:rFonts w:ascii="Consolas" w:hAnsi="Consolas" w:cs="Consolas"/>
+          <w:color w:val="646464"/>
+          <w:sz w:val="20"/>
+          <w:szCs w:val="20"/>
+          <w:shd w:val="clear" w:color="auto" w:fill="E8F2FE"/>
+        </w:rPr>
+        <w:t>=false)</w:t>
       </w:r>
     </w:p>
     <w:p>
@@ -2147,7 +2219,21 @@
         <w:rPr>
           <w:rStyle w:val="jlqj4b"/>
         </w:rPr>
-        <w:t>Para indicar cual de las dos entidades es el propietario de la relación se usa</w:t>
+        <w:t xml:space="preserve">Para indicar </w:t>
+      </w:r>
+      <w:proofErr w:type="spellStart"/>
+      <w:r>
+        <w:rPr>
+          <w:rStyle w:val="jlqj4b"/>
+        </w:rPr>
+        <w:t>cual</w:t>
+      </w:r>
+      <w:proofErr w:type="spellEnd"/>
+      <w:r>
+        <w:rPr>
+          <w:rStyle w:val="jlqj4b"/>
+        </w:rPr>
+        <w:t xml:space="preserve"> de las dos entidades es el propietario de la relación se usa</w:t>
       </w:r>
       <w:r>
         <w:rPr>
@@ -4718,6 +4804,91 @@
     </w:p>
     <w:p>
       <w:pPr>
+        <w:jc w:val="both"/>
+      </w:pPr>
+    </w:p>
+    <w:p>
+      <w:pPr>
+        <w:rPr>
+          <w:rFonts w:ascii="Consolas" w:hAnsi="Consolas" w:cs="Consolas"/>
+          <w:color w:val="646464"/>
+          <w:sz w:val="20"/>
+          <w:szCs w:val="20"/>
+          <w:shd w:val="clear" w:color="auto" w:fill="E8F2FE"/>
+        </w:rPr>
+      </w:pPr>
+      <w:r>
+        <w:rPr>
+          <w:rFonts w:ascii="Consolas" w:hAnsi="Consolas" w:cs="Consolas"/>
+          <w:color w:val="646464"/>
+          <w:sz w:val="20"/>
+          <w:szCs w:val="20"/>
+          <w:shd w:val="clear" w:color="auto" w:fill="E8F2FE"/>
+        </w:rPr>
+        <w:t>@DynamicInsert</w:t>
+      </w:r>
+      <w:r>
+        <w:rPr>
+          <w:rFonts w:ascii="Consolas" w:hAnsi="Consolas" w:cs="Consolas"/>
+          <w:color w:val="646464"/>
+          <w:sz w:val="20"/>
+          <w:szCs w:val="20"/>
+          <w:shd w:val="clear" w:color="auto" w:fill="E8F2FE"/>
+        </w:rPr>
+        <w:t xml:space="preserve">, </w:t>
+      </w:r>
+      <w:r>
+        <w:rPr>
+          <w:rFonts w:ascii="Consolas" w:hAnsi="Consolas" w:cs="Consolas"/>
+          <w:color w:val="646464"/>
+          <w:sz w:val="20"/>
+          <w:szCs w:val="20"/>
+          <w:shd w:val="clear" w:color="auto" w:fill="E8F2FE"/>
+        </w:rPr>
+        <w:t>@DynamicUpdate</w:t>
+      </w:r>
+    </w:p>
+    <w:p>
+      <w:pPr>
+        <w:rPr>
+          <w:rFonts w:ascii="Consolas" w:hAnsi="Consolas" w:cs="Consolas"/>
+          <w:color w:val="646464"/>
+          <w:sz w:val="20"/>
+          <w:szCs w:val="20"/>
+          <w:shd w:val="clear" w:color="auto" w:fill="E8F2FE"/>
+        </w:rPr>
+      </w:pPr>
+    </w:p>
+    <w:p>
+      <w:pPr>
+        <w:rPr>
+          <w:rFonts w:ascii="Consolas" w:hAnsi="Consolas" w:cs="Consolas"/>
+          <w:color w:val="646464"/>
+          <w:sz w:val="20"/>
+          <w:szCs w:val="20"/>
+          <w:shd w:val="clear" w:color="auto" w:fill="E8F2FE"/>
+        </w:rPr>
+      </w:pPr>
+      <w:r>
+        <w:t>Si</w:t>
+      </w:r>
+      <w:r>
+        <w:t xml:space="preserve"> se hace un insert o un update la query que se forma tiene en cuenta solo los campos que se insertan o se modifican.</w:t>
+      </w:r>
+    </w:p>
+    <w:p>
+      <w:pPr>
+        <w:rPr>
+          <w:rFonts w:ascii="Consolas" w:hAnsi="Consolas" w:cs="Consolas"/>
+          <w:color w:val="646464"/>
+          <w:sz w:val="20"/>
+          <w:szCs w:val="20"/>
+          <w:shd w:val="clear" w:color="auto" w:fill="E8F2FE"/>
+        </w:rPr>
+      </w:pPr>
+    </w:p>
+    <w:p>
+      <w:pPr>
         <w:jc w:val="center"/>
         <w:rPr>
           <w:b/>
@@ -4781,6 +4952,7 @@
     </w:p>
     <w:p>
       <w:r>
+        <w:lastRenderedPageBreak/>
         <w:t>SQL Management 11.0.2100.60</w:t>
       </w:r>
     </w:p>
@@ -4846,9 +5018,9 @@
         <w:jc w:val="both"/>
       </w:pPr>
       <w:r>
-        <w:lastRenderedPageBreak/>
         <w:t>(</w:t>
       </w:r>
+      <w:proofErr w:type="spellStart"/>
       <w:r>
         <w:rPr>
           <w:b/>
@@ -4856,6 +5028,7 @@
         </w:rPr>
         <w:t>setSubject</w:t>
       </w:r>
+      <w:proofErr w:type="spellEnd"/>
       <w:r>
         <w:t>): Establece el valor secundario (sujeto) de reclamaciones de JWT. Estamos usando el username de quién solicita el token.</w:t>
       </w:r>
@@ -5400,6 +5573,7 @@
         <w:rPr>
           <w:rStyle w:val="jlqj4b"/>
         </w:rPr>
+        <w:lastRenderedPageBreak/>
         <w:t>Además, tenga en cuenta que el algoritmo BCrypt genera una Cadena de longitud 60, por lo que debemos asegurarnos de que la contraseña se almacenará en una columna que pueda acomodarla.</w:t>
       </w:r>
     </w:p>
@@ -5468,8 +5642,345 @@
         <w:rPr>
           <w:rStyle w:val="jlqj4b"/>
         </w:rPr>
+        <w:t>En pocas palabras, AuthenticationManager es la interfaz que maneja la estrategia principal para la autenticación. Si el principal de la autenticación de entrada es válido y está verificado, AuthenticationManager # authenticate devuelve una instancia de autenticación con el indicador autenticado establecido en verdadero.</w:t>
+      </w:r>
+      <w:r>
+        <w:rPr>
+          <w:rStyle w:val="viiyi"/>
+        </w:rPr>
+        <w:t xml:space="preserve"> </w:t>
+      </w:r>
+      <w:r>
+        <w:rPr>
+          <w:rStyle w:val="jlqj4b"/>
+        </w:rPr>
+        <w:t>De lo contrario, si el principal no es válido, lanzará una AuthenticationException.</w:t>
+      </w:r>
+      <w:r>
+        <w:rPr>
+          <w:rStyle w:val="viiyi"/>
+        </w:rPr>
+        <w:t xml:space="preserve"> </w:t>
+      </w:r>
+      <w:r>
+        <w:rPr>
+          <w:rStyle w:val="jlqj4b"/>
+        </w:rPr>
+        <w:t>Para el último caso, devuelve nulo si no puede decidir.</w:t>
+      </w:r>
+    </w:p>
+    <w:p>
+      <w:pPr>
+        <w:jc w:val="both"/>
+        <w:rPr>
+          <w:rFonts w:ascii="Consolas" w:hAnsi="Consolas" w:cs="Consolas"/>
+          <w:color w:val="000000"/>
+          <w:sz w:val="20"/>
+          <w:szCs w:val="20"/>
+          <w:shd w:val="clear" w:color="auto" w:fill="D4D4D4"/>
+        </w:rPr>
+      </w:pPr>
+      <w:r>
+        <w:rPr>
+          <w:rStyle w:val="Textoennegrita"/>
+        </w:rPr>
+        <w:t xml:space="preserve"> </w:t>
+      </w:r>
+      <w:r>
+        <w:rPr>
+          <w:rStyle w:val="jlqj4b"/>
+        </w:rPr>
+        <w:t>ProviderManager es la implementación predeterminada de AuthenticationManager.</w:t>
+      </w:r>
+      <w:r>
+        <w:rPr>
+          <w:rStyle w:val="viiyi"/>
+        </w:rPr>
+        <w:t xml:space="preserve"> </w:t>
+      </w:r>
+      <w:r>
+        <w:rPr>
+          <w:rStyle w:val="jlqj4b"/>
+        </w:rPr>
+        <w:t>Delega el proceso de autenticación a una lista de instancias de AuthenticationProvider. Podemos configurar AuthenticationManager global o local si ampliamos WebSecurityConfigurerAdapter.</w:t>
+      </w:r>
+      <w:r>
+        <w:rPr>
+          <w:rStyle w:val="viiyi"/>
+        </w:rPr>
+        <w:t xml:space="preserve"> </w:t>
+      </w:r>
+    </w:p>
+    <w:p>
+      <w:pPr>
+        <w:rPr>
+          <w:rFonts w:ascii="Consolas" w:hAnsi="Consolas" w:cs="Consolas"/>
+          <w:color w:val="000000"/>
+          <w:sz w:val="20"/>
+          <w:szCs w:val="20"/>
+          <w:shd w:val="clear" w:color="auto" w:fill="D4D4D4"/>
+        </w:rPr>
+      </w:pPr>
+    </w:p>
+    <w:p>
+      <w:pPr>
+        <w:rPr>
+          <w:rFonts w:ascii="Consolas" w:hAnsi="Consolas" w:cs="Consolas"/>
+          <w:color w:val="000000"/>
+          <w:sz w:val="20"/>
+          <w:szCs w:val="20"/>
+          <w:shd w:val="clear" w:color="auto" w:fill="D4D4D4"/>
+        </w:rPr>
+      </w:pPr>
+      <w:r>
+        <w:rPr>
+          <w:rFonts w:ascii="Consolas" w:hAnsi="Consolas" w:cs="Consolas"/>
+          <w:color w:val="000000"/>
+          <w:sz w:val="20"/>
+          <w:szCs w:val="20"/>
+          <w:shd w:val="clear" w:color="auto" w:fill="D4D4D4"/>
+        </w:rPr>
+        <w:t>org.springframework.security.core.context.SecurityContextHolder</w:t>
+      </w:r>
+    </w:p>
+    <w:p>
+      <w:pPr>
+        <w:rPr>
+          <w:rFonts w:ascii="Consolas" w:hAnsi="Consolas" w:cs="Consolas"/>
+          <w:color w:val="000000"/>
+          <w:sz w:val="20"/>
+          <w:szCs w:val="20"/>
+          <w:shd w:val="clear" w:color="auto" w:fill="D4D4D4"/>
+        </w:rPr>
+      </w:pPr>
+    </w:p>
+    <w:p>
+      <w:pPr>
+        <w:jc w:val="both"/>
+        <w:rPr>
+          <w:rStyle w:val="jlqj4b"/>
+        </w:rPr>
+      </w:pPr>
+      <w:r>
+        <w:rPr>
+          <w:rStyle w:val="jlqj4b"/>
+        </w:rPr>
+        <w:t xml:space="preserve">Asocia un SecurityContext determinado con el subproceso de ejecución actual. </w:t>
+      </w:r>
+    </w:p>
+    <w:p>
+      <w:pPr>
+        <w:jc w:val="both"/>
+        <w:rPr>
+          <w:rStyle w:val="jlqj4b"/>
+        </w:rPr>
+      </w:pPr>
+      <w:r>
+        <w:rPr>
+          <w:rStyle w:val="jlqj4b"/>
+        </w:rPr>
+        <w:t xml:space="preserve">Esta clase proporciona una serie de métodos estáticos que se delegan en una instancia de SecurityContextHolderStrategy. El propósito de la clase es proporcionar una forma conveniente de especificar la estrategia que debe usarse para una JVM determinada. Esta es una configuración para toda la JVM, ya que todo en esta clase es estático para facilitar el uso en el código de llamada. </w:t>
+      </w:r>
+    </w:p>
+    <w:p>
+      <w:pPr>
+        <w:jc w:val="both"/>
+        <w:rPr>
+          <w:rStyle w:val="jlqj4b"/>
+        </w:rPr>
+      </w:pPr>
+      <w:r>
+        <w:rPr>
+          <w:rStyle w:val="jlqj4b"/>
+        </w:rPr>
+        <w:t xml:space="preserve">Para especificar qué estrategia se debe utilizar, debe proporcionar una configuración de modo. Una configuración de modo es una de las tres configuraciones MODE_ válidas definidas como campos finales estáticos, o un nombre de clase totalmente calificado para una implementación concreta de SecurityContextHolderStrategy que proporciona un constructor público sin argumentos. </w:t>
+      </w:r>
+    </w:p>
+    <w:p>
+      <w:pPr>
+        <w:jc w:val="both"/>
+        <w:rPr>
+          <w:rFonts w:ascii="Consolas" w:hAnsi="Consolas" w:cs="Consolas"/>
+          <w:color w:val="000000"/>
+          <w:sz w:val="20"/>
+          <w:szCs w:val="20"/>
+          <w:shd w:val="clear" w:color="auto" w:fill="D4D4D4"/>
+        </w:rPr>
+      </w:pPr>
+      <w:r>
+        <w:rPr>
+          <w:rStyle w:val="jlqj4b"/>
+        </w:rPr>
+        <w:t>Hay dos formas de especificar el modo de estrategia deseado String. La primera es especificarlo a través de la propiedad del sistema con clave en SYSTEM_PROPERTY. El segundo es llamar a setStrategyName(String) antes de usar la clase. Si no se utiliza ningún enfoque, la clase utilizará de forma predeterminada MODE_THREADLOCAL, que es compatible con versiones anteriores, tiene menos incompatibilidades de JVM y es apropiado en los servidores (mientras que MODE_GLOBAL es definitivamente inapropiado para el uso del servidor).</w:t>
+      </w:r>
+    </w:p>
+    <w:p>
+      <w:pPr>
+        <w:rPr>
+          <w:rFonts w:ascii="Consolas" w:hAnsi="Consolas" w:cs="Consolas"/>
+          <w:color w:val="000000"/>
+          <w:sz w:val="20"/>
+          <w:szCs w:val="20"/>
+          <w:shd w:val="clear" w:color="auto" w:fill="D4D4D4"/>
+        </w:rPr>
+      </w:pPr>
+    </w:p>
+    <w:p>
+      <w:pPr>
+        <w:rPr>
+          <w:rFonts w:ascii="Consolas" w:hAnsi="Consolas" w:cs="Consolas"/>
+          <w:color w:val="000000"/>
+          <w:sz w:val="20"/>
+          <w:szCs w:val="20"/>
+          <w:shd w:val="clear" w:color="auto" w:fill="D4D4D4"/>
+        </w:rPr>
+      </w:pPr>
+      <w:r>
+        <w:rPr>
+          <w:rFonts w:ascii="Consolas" w:hAnsi="Consolas" w:cs="Consolas"/>
+          <w:color w:val="000000"/>
+          <w:sz w:val="20"/>
+          <w:szCs w:val="20"/>
+          <w:shd w:val="clear" w:color="auto" w:fill="D4D4D4"/>
+        </w:rPr>
+        <w:t>UsernamePasswordAuthenticationToken</w:t>
+      </w:r>
+    </w:p>
+    <w:p>
+      <w:pPr>
+        <w:rPr>
+          <w:rFonts w:ascii="Consolas" w:hAnsi="Consolas" w:cs="Consolas"/>
+          <w:color w:val="000000"/>
+          <w:sz w:val="20"/>
+          <w:szCs w:val="20"/>
+          <w:shd w:val="clear" w:color="auto" w:fill="D4D4D4"/>
+        </w:rPr>
+      </w:pPr>
+    </w:p>
+    <w:p>
+      <w:pPr>
+        <w:jc w:val="both"/>
+        <w:rPr>
+          <w:rFonts w:ascii="Consolas" w:hAnsi="Consolas" w:cs="Consolas"/>
+          <w:color w:val="000000"/>
+          <w:sz w:val="20"/>
+          <w:szCs w:val="20"/>
+          <w:shd w:val="clear" w:color="auto" w:fill="D4D4D4"/>
+        </w:rPr>
+      </w:pPr>
+      <w:r>
+        <w:rPr>
+          <w:rStyle w:val="jlqj4b"/>
+        </w:rPr>
         <w:lastRenderedPageBreak/>
-        <w:t>En pocas palabras, AuthenticationManager es la interfaz que maneja la estrategia principal para la autenticación. Si el principal de la autenticación de entrada es válido y está verificado, AuthenticationManager # authenticate devuelve una instancia de autenticación con el indicador autenticado establecido en verdadero.</w:t>
+        <w:t>Una implementación de una autorización que se usa para crear un objeto simplemente con el usuario y la contraseña, se crea un objeto Authentication con él, y se almacena en el contexto de Spring. Esto nos permitirá comprobar si el usuario actual está correctamente autenticado.</w:t>
+      </w:r>
+    </w:p>
+    <w:p>
+      <w:pPr>
+        <w:rPr>
+          <w:rFonts w:ascii="Consolas" w:hAnsi="Consolas" w:cs="Consolas"/>
+          <w:color w:val="000000"/>
+          <w:sz w:val="20"/>
+          <w:szCs w:val="20"/>
+          <w:shd w:val="clear" w:color="auto" w:fill="D4D4D4"/>
+        </w:rPr>
+      </w:pPr>
+    </w:p>
+    <w:p>
+      <w:pPr>
+        <w:rPr>
+          <w:rFonts w:ascii="Consolas" w:hAnsi="Consolas" w:cs="Consolas"/>
+          <w:color w:val="000000"/>
+          <w:sz w:val="20"/>
+          <w:szCs w:val="20"/>
+          <w:shd w:val="clear" w:color="auto" w:fill="D4D4D4"/>
+        </w:rPr>
+      </w:pPr>
+      <w:r>
+        <w:rPr>
+          <w:rFonts w:ascii="Consolas" w:hAnsi="Consolas" w:cs="Consolas"/>
+          <w:color w:val="000000"/>
+          <w:sz w:val="20"/>
+          <w:szCs w:val="20"/>
+          <w:shd w:val="clear" w:color="auto" w:fill="D4D4D4"/>
+        </w:rPr>
+        <w:t>org.springframework.security.core.userdetails.UserDetailsService</w:t>
+      </w:r>
+    </w:p>
+    <w:p>
+      <w:pPr>
+        <w:rPr>
+          <w:rFonts w:ascii="Consolas" w:hAnsi="Consolas" w:cs="Consolas"/>
+          <w:color w:val="000000"/>
+          <w:sz w:val="20"/>
+          <w:szCs w:val="20"/>
+          <w:shd w:val="clear" w:color="auto" w:fill="D4D4D4"/>
+        </w:rPr>
+      </w:pPr>
+    </w:p>
+    <w:p>
+      <w:pPr>
+        <w:rPr>
+          <w:rStyle w:val="jlqj4b"/>
+        </w:rPr>
+      </w:pPr>
+      <w:r>
+        <w:rPr>
+          <w:rStyle w:val="jlqj4b"/>
+        </w:rPr>
+        <w:t>permitirá</w:t>
+      </w:r>
+      <w:r>
+        <w:t xml:space="preserve"> </w:t>
+      </w:r>
+      <w:r>
+        <w:rPr>
+          <w:rStyle w:val="jlqj4b"/>
+        </w:rPr>
+        <w:t>Interfaz principal que carga datos específicos del usuario.</w:t>
+      </w:r>
+    </w:p>
+    <w:p>
+      <w:pPr>
+        <w:jc w:val="both"/>
+        <w:rPr>
+          <w:rStyle w:val="jlqj4b"/>
+        </w:rPr>
+      </w:pPr>
+      <w:r>
+        <w:rPr>
+          <w:rStyle w:val="jlqj4b"/>
+        </w:rPr>
+        <w:t>La interfaz requiere solo un método de solo lectura, lo que simplifica el soporte para nuevas estrategias de acceso a datos:</w:t>
+      </w:r>
+    </w:p>
+    <w:p>
+      <w:pPr>
+        <w:jc w:val="both"/>
+        <w:rPr>
+          <w:rStyle w:val="jlqj4b"/>
+        </w:rPr>
+      </w:pPr>
+      <w:r>
+        <w:rPr>
+          <w:rStyle w:val="jlqj4b"/>
+        </w:rPr>
+        <w:t xml:space="preserve">UserDetails loadUserByUsername (nombre de usuario de cadena) lanza UsernameNotFoundException </w:t>
+      </w:r>
+    </w:p>
+    <w:p>
+      <w:pPr>
+        <w:jc w:val="both"/>
+        <w:rPr>
+          <w:rStyle w:val="jlqj4b"/>
+        </w:rPr>
+      </w:pPr>
+      <w:r>
+        <w:rPr>
+          <w:rStyle w:val="jlqj4b"/>
+        </w:rPr>
+        <w:t>Localiza al usuario según el nombre de usuario.</w:t>
       </w:r>
       <w:r>
         <w:rPr>
@@ -5481,7 +5992,7 @@
         <w:rPr>
           <w:rStyle w:val="jlqj4b"/>
         </w:rPr>
-        <w:t>De lo contrario, si el principal no es válido, lanzará una AuthenticationException.</w:t>
+        <w:t>En la implementación real, la búsqueda posiblemente distinga entre mayúsculas y minúsculas, o no distinga entre mayúsculas y minúsculas, según cómo esté configurada la instancia de implementación.</w:t>
       </w:r>
       <w:r>
         <w:rPr>
@@ -5493,576 +6004,245 @@
         <w:rPr>
           <w:rStyle w:val="jlqj4b"/>
         </w:rPr>
-        <w:t>Para el último caso, devuelve nulo si no puede decidir.</w:t>
-      </w:r>
-    </w:p>
-    <w:p>
-      <w:pPr>
-        <w:jc w:val="both"/>
-        <w:rPr>
-          <w:rFonts w:ascii="Consolas" w:hAnsi="Consolas" w:cs="Consolas"/>
-          <w:color w:val="000000"/>
-          <w:sz w:val="20"/>
-          <w:szCs w:val="20"/>
-          <w:shd w:val="clear" w:color="auto" w:fill="D4D4D4"/>
-        </w:rPr>
-      </w:pPr>
-      <w:r>
-        <w:rPr>
-          <w:rStyle w:val="Textoennegrita"/>
-        </w:rPr>
+        <w:t>En este caso, el objeto UserDetails que regresa puede tener un nombre de usuario que sea de un caso diferente al que realmente se solicitó.</w:t>
+      </w:r>
+    </w:p>
+    <w:p>
+      <w:pPr>
+        <w:jc w:val="both"/>
+        <w:rPr>
+          <w:rFonts w:ascii="Consolas" w:hAnsi="Consolas" w:cs="Consolas"/>
+          <w:color w:val="000000"/>
+          <w:sz w:val="20"/>
+          <w:szCs w:val="20"/>
+          <w:shd w:val="clear" w:color="auto" w:fill="D4D4D4"/>
+        </w:rPr>
+      </w:pPr>
+      <w:r>
+        <w:rPr>
+          <w:rStyle w:val="jlqj4b"/>
+        </w:rPr>
+        <w:t>Siempre debe devolver un usuario o arrojar excepción, no puede devolver nulo.</w:t>
+      </w:r>
+      <w:r>
         <w:t xml:space="preserve"> </w:t>
       </w:r>
-      <w:r>
-        <w:rPr>
-          <w:rStyle w:val="jlqj4b"/>
-        </w:rPr>
-        <w:t>ProviderManager es la implementación predeterminada de AuthenticationManager.</w:t>
-      </w:r>
-      <w:r>
-        <w:rPr>
-          <w:rStyle w:val="viiyi"/>
-        </w:rPr>
+    </w:p>
+    <w:p>
+      <w:pPr>
+        <w:rPr>
+          <w:rFonts w:ascii="Consolas" w:hAnsi="Consolas" w:cs="Consolas"/>
+          <w:color w:val="000000"/>
+          <w:sz w:val="20"/>
+          <w:szCs w:val="20"/>
+          <w:shd w:val="clear" w:color="auto" w:fill="D4D4D4"/>
+        </w:rPr>
+      </w:pPr>
+    </w:p>
+    <w:p>
+      <w:pPr>
+        <w:rPr>
+          <w:rFonts w:ascii="Consolas" w:hAnsi="Consolas" w:cs="Consolas"/>
+          <w:color w:val="000000"/>
+          <w:sz w:val="20"/>
+          <w:szCs w:val="20"/>
+          <w:shd w:val="clear" w:color="auto" w:fill="D4D4D4"/>
+        </w:rPr>
+      </w:pPr>
+      <w:r>
+        <w:rPr>
+          <w:rFonts w:ascii="Consolas" w:hAnsi="Consolas" w:cs="Consolas"/>
+          <w:color w:val="000000"/>
+          <w:sz w:val="20"/>
+          <w:szCs w:val="20"/>
+          <w:shd w:val="clear" w:color="auto" w:fill="D4D4D4"/>
+        </w:rPr>
+        <w:t>JwtAuthenticationFilter</w:t>
+      </w:r>
+    </w:p>
+    <w:p>
+      <w:pPr>
+        <w:jc w:val="both"/>
+        <w:rPr>
+          <w:rFonts w:ascii="Consolas" w:hAnsi="Consolas" w:cs="Consolas"/>
+          <w:color w:val="000000"/>
+          <w:sz w:val="20"/>
+          <w:szCs w:val="20"/>
+          <w:shd w:val="clear" w:color="auto" w:fill="D4D4D4"/>
+        </w:rPr>
+      </w:pPr>
+    </w:p>
+    <w:p>
+      <w:pPr>
+        <w:jc w:val="both"/>
+        <w:rPr>
+          <w:rFonts w:ascii="Consolas" w:hAnsi="Consolas" w:cs="Consolas"/>
+          <w:color w:val="000000"/>
+          <w:sz w:val="20"/>
+          <w:szCs w:val="20"/>
+          <w:shd w:val="clear" w:color="auto" w:fill="D4D4D4"/>
+        </w:rPr>
+      </w:pPr>
+      <w:r>
+        <w:rPr>
+          <w:rStyle w:val="jlqj4b"/>
+        </w:rPr>
+        <w:t>Un filtro de servlet que extrae los tokens web JSON del encabezado de la solicitud de autorización y del parámetro de consulta jwt para usarlos como tokens de autenticación.</w:t>
+      </w:r>
+      <w:r>
+        <w:rPr>
+          <w:rStyle w:val="jlqj4b"/>
+        </w:rPr>
+        <w:t xml:space="preserve"> Si el token trae username y no está guardado en el contexto, en este filtro se almacena.</w:t>
+      </w:r>
+    </w:p>
+    <w:p>
+      <w:pPr>
+        <w:rPr>
+          <w:rFonts w:ascii="Consolas" w:hAnsi="Consolas" w:cs="Consolas"/>
+          <w:color w:val="000000"/>
+          <w:sz w:val="20"/>
+          <w:szCs w:val="20"/>
+          <w:shd w:val="clear" w:color="auto" w:fill="D4D4D4"/>
+        </w:rPr>
+      </w:pPr>
+    </w:p>
+    <w:p>
+      <w:pPr>
+        <w:rPr>
+          <w:rFonts w:ascii="Consolas" w:hAnsi="Consolas" w:cs="Consolas"/>
+          <w:color w:val="000000"/>
+          <w:sz w:val="20"/>
+          <w:szCs w:val="20"/>
+          <w:shd w:val="clear" w:color="auto" w:fill="E8F2FE"/>
+        </w:rPr>
+      </w:pPr>
+      <w:r>
+        <w:rPr>
+          <w:rFonts w:ascii="Consolas" w:hAnsi="Consolas" w:cs="Consolas"/>
+          <w:color w:val="000000"/>
+          <w:sz w:val="20"/>
+          <w:szCs w:val="20"/>
+          <w:shd w:val="clear" w:color="auto" w:fill="E8F2FE"/>
+        </w:rPr>
+        <w:t>TokenProvider</w:t>
+      </w:r>
+    </w:p>
+    <w:p>
+      <w:pPr>
+        <w:rPr>
+          <w:rFonts w:ascii="Consolas" w:hAnsi="Consolas" w:cs="Consolas"/>
+          <w:color w:val="000000"/>
+          <w:sz w:val="20"/>
+          <w:szCs w:val="20"/>
+          <w:shd w:val="clear" w:color="auto" w:fill="E8F2FE"/>
+        </w:rPr>
+      </w:pPr>
+    </w:p>
+    <w:p>
+      <w:pPr>
+        <w:jc w:val="both"/>
+        <w:rPr>
+          <w:rFonts w:ascii="Consolas" w:hAnsi="Consolas" w:cs="Consolas"/>
+          <w:color w:val="000000"/>
+          <w:sz w:val="20"/>
+          <w:szCs w:val="20"/>
+          <w:shd w:val="clear" w:color="auto" w:fill="E8F2FE"/>
+        </w:rPr>
+      </w:pPr>
+      <w:r>
+        <w:rPr>
+          <w:rStyle w:val="jlqj4b"/>
+        </w:rPr>
+        <w:t>Clase con métodos de utilidad donde se puede crear el token, comprobar que es válido, extraer el username…</w:t>
+      </w:r>
+    </w:p>
+    <w:p>
+      <w:pPr>
+        <w:rPr>
+          <w:rFonts w:ascii="Consolas" w:hAnsi="Consolas" w:cs="Consolas"/>
+          <w:color w:val="000000"/>
+          <w:sz w:val="20"/>
+          <w:szCs w:val="20"/>
+          <w:shd w:val="clear" w:color="auto" w:fill="E8F2FE"/>
+        </w:rPr>
+      </w:pPr>
+    </w:p>
+    <w:p>
+      <w:pPr>
+        <w:rPr>
+          <w:rFonts w:ascii="Consolas" w:hAnsi="Consolas" w:cs="Consolas"/>
+          <w:color w:val="000000"/>
+          <w:sz w:val="20"/>
+          <w:szCs w:val="20"/>
+          <w:shd w:val="clear" w:color="auto" w:fill="D4D4D4"/>
+        </w:rPr>
+      </w:pPr>
+      <w:r>
+        <w:rPr>
+          <w:rFonts w:ascii="Consolas" w:hAnsi="Consolas" w:cs="Consolas"/>
+          <w:color w:val="000000"/>
+          <w:sz w:val="20"/>
+          <w:szCs w:val="20"/>
+          <w:shd w:val="clear" w:color="auto" w:fill="D4D4D4"/>
+        </w:rPr>
+        <w:t>WebSecurity</w:t>
+      </w:r>
+    </w:p>
+    <w:p>
+      <w:pPr>
+        <w:rPr>
+          <w:rFonts w:ascii="Consolas" w:hAnsi="Consolas" w:cs="Consolas"/>
+          <w:color w:val="000000"/>
+          <w:sz w:val="20"/>
+          <w:szCs w:val="20"/>
+          <w:shd w:val="clear" w:color="auto" w:fill="D4D4D4"/>
+        </w:rPr>
+      </w:pPr>
+    </w:p>
+    <w:p>
+      <w:pPr>
+        <w:jc w:val="both"/>
+      </w:pPr>
+      <w:r>
+        <w:rPr>
+          <w:rStyle w:val="jlqj4b"/>
+        </w:rPr>
+        <w:t>Es una clase en la que vamos a personalizar el acceso web a la aplicación. Se indica el tipo de acceso para cada usuario y cada url disponible, lo que se hará con las peticiones no autorizadas, se indican los filtros que pasarán las peticiones</w:t>
+      </w:r>
+      <w:r>
+        <w:rPr>
+          <w:rStyle w:val="jlqj4b"/>
+        </w:rPr>
+        <w:t>, se puede activar la configuración CORS, el filtro Csrf,…</w:t>
+      </w:r>
+      <w:r>
         <w:t xml:space="preserve"> </w:t>
       </w:r>
-      <w:r>
-        <w:rPr>
-          <w:rStyle w:val="jlqj4b"/>
-        </w:rPr>
-        <w:t>Delega el proceso de autenticación a una lista de instancias de AuthenticationProvider. Podemos configurar AuthenticationManager global o local si ampliamos WebSecurityConfigurerAdapter.</w:t>
-      </w:r>
-      <w:r>
-        <w:rPr>
-          <w:rStyle w:val="viiyi"/>
-        </w:rPr>
+    </w:p>
+    <w:p>
+      <w:pPr>
+        <w:jc w:val="both"/>
+      </w:pPr>
+      <w:r>
+        <w:rPr>
+          <w:rStyle w:val="jlqj4b"/>
+        </w:rPr>
+        <w:t xml:space="preserve">Intercambio de Recursos de Origen Cruzado (CORS) es una característica de seguridad del navegador que restringe las solicitudes HTTP de origen cruzado que se inician desde secuencias </w:t>
+      </w:r>
+      <w:r>
+        <w:rPr>
+          <w:rStyle w:val="jlqj4b"/>
+        </w:rPr>
+        <w:lastRenderedPageBreak/>
+        <w:t>de comandos que se ejecutan en el navegador. Si los recursos de la API REST reciben solicitudes HTTP complejas de varios orígenes, debe habilitar la compatibilidad con CORS.</w:t>
+      </w:r>
+      <w:r>
         <w:t xml:space="preserve"> </w:t>
       </w:r>
     </w:p>
     <w:p>
       <w:pPr>
-        <w:rPr>
-          <w:rFonts w:ascii="Consolas" w:hAnsi="Consolas" w:cs="Consolas"/>
-          <w:color w:val="000000"/>
-          <w:sz w:val="20"/>
-          <w:szCs w:val="20"/>
-          <w:shd w:val="clear" w:color="auto" w:fill="D4D4D4"/>
-        </w:rPr>
-      </w:pPr>
-    </w:p>
-    <w:p>
-      <w:pPr>
-        <w:rPr>
-          <w:rFonts w:ascii="Consolas" w:hAnsi="Consolas" w:cs="Consolas"/>
-          <w:color w:val="000000"/>
-          <w:sz w:val="20"/>
-          <w:szCs w:val="20"/>
-          <w:shd w:val="clear" w:color="auto" w:fill="D4D4D4"/>
-        </w:rPr>
-      </w:pPr>
-      <w:r>
-        <w:rPr>
-          <w:rFonts w:ascii="Consolas" w:hAnsi="Consolas" w:cs="Consolas"/>
-          <w:color w:val="000000"/>
-          <w:sz w:val="20"/>
-          <w:szCs w:val="20"/>
-          <w:shd w:val="clear" w:color="auto" w:fill="D4D4D4"/>
-        </w:rPr>
-        <w:t>org.springframework.security.core.context.SecurityContextHolder</w:t>
-      </w:r>
-    </w:p>
-    <w:p>
-      <w:pPr>
-        <w:rPr>
-          <w:rFonts w:ascii="Consolas" w:hAnsi="Consolas" w:cs="Consolas"/>
-          <w:color w:val="000000"/>
-          <w:sz w:val="20"/>
-          <w:szCs w:val="20"/>
-          <w:shd w:val="clear" w:color="auto" w:fill="D4D4D4"/>
-        </w:rPr>
-      </w:pPr>
-    </w:p>
-    <w:p>
-      <w:pPr>
-        <w:jc w:val="both"/>
-        <w:rPr>
-          <w:rStyle w:val="jlqj4b"/>
-        </w:rPr>
-      </w:pPr>
-      <w:r>
-        <w:rPr>
-          <w:rStyle w:val="jlqj4b"/>
-        </w:rPr>
-        <w:t xml:space="preserve">Asocia un SecurityContext determinado con el subproceso de ejecución actual. </w:t>
-      </w:r>
-    </w:p>
-    <w:p>
-      <w:pPr>
-        <w:jc w:val="both"/>
-        <w:rPr>
-          <w:rStyle w:val="jlqj4b"/>
-        </w:rPr>
-      </w:pPr>
-      <w:r>
-        <w:rPr>
-          <w:rStyle w:val="jlqj4b"/>
-        </w:rPr>
-        <w:t xml:space="preserve">Esta clase proporciona una serie de métodos estáticos que se delegan en una instancia de SecurityContextHolderStrategy. El propósito de la clase es proporcionar una forma conveniente de especificar la estrategia que debe usarse para una JVM determinada. Esta es una configuración para toda la JVM, ya que todo en esta clase es estático para facilitar el uso en el código de llamada. </w:t>
-      </w:r>
-    </w:p>
-    <w:p>
-      <w:pPr>
-        <w:jc w:val="both"/>
-        <w:rPr>
-          <w:rStyle w:val="jlqj4b"/>
-        </w:rPr>
-      </w:pPr>
-      <w:r>
-        <w:rPr>
-          <w:rStyle w:val="jlqj4b"/>
-        </w:rPr>
-        <w:t xml:space="preserve">Para especificar qué estrategia se debe utilizar, debe proporcionar una configuración de modo. Una configuración de modo es una de las tres configuraciones MODE_ válidas definidas como campos finales estáticos, o un nombre de clase totalmente calificado para una implementación concreta de SecurityContextHolderStrategy que proporciona un constructor público sin argumentos. </w:t>
-      </w:r>
-    </w:p>
-    <w:p>
-      <w:pPr>
-        <w:jc w:val="both"/>
-        <w:rPr>
-          <w:rFonts w:ascii="Consolas" w:hAnsi="Consolas" w:cs="Consolas"/>
-          <w:color w:val="000000"/>
-          <w:sz w:val="20"/>
-          <w:szCs w:val="20"/>
-          <w:shd w:val="clear" w:color="auto" w:fill="D4D4D4"/>
-        </w:rPr>
-      </w:pPr>
-      <w:r>
-        <w:rPr>
-          <w:rStyle w:val="jlqj4b"/>
-        </w:rPr>
-        <w:t>Hay dos formas de especificar el modo de estrategia deseado String. La primera es especificarlo a través de la propiedad del sistema con clave en SYSTEM_PROPERTY. El segundo es llamar a setStrategyName(String) antes de usar la clase. Si no se utiliza ningún enfoque, la clase utilizará de forma predeterminada MODE_THREADLOCAL, que es compatible con versiones anteriores, tiene menos incompatibilidades de JVM y es apropiado en los servidores (mientras que MODE_GLOBAL es definitivamente inapropiado para el uso del servidor).</w:t>
-      </w:r>
-    </w:p>
-    <w:p>
-      <w:pPr>
-        <w:rPr>
-          <w:rFonts w:ascii="Consolas" w:hAnsi="Consolas" w:cs="Consolas"/>
-          <w:color w:val="000000"/>
-          <w:sz w:val="20"/>
-          <w:szCs w:val="20"/>
-          <w:shd w:val="clear" w:color="auto" w:fill="D4D4D4"/>
-        </w:rPr>
-      </w:pPr>
-    </w:p>
-    <w:p>
-      <w:pPr>
-        <w:rPr>
-          <w:rFonts w:ascii="Consolas" w:hAnsi="Consolas" w:cs="Consolas"/>
-          <w:color w:val="000000"/>
-          <w:sz w:val="20"/>
-          <w:szCs w:val="20"/>
-          <w:shd w:val="clear" w:color="auto" w:fill="D4D4D4"/>
-        </w:rPr>
-      </w:pPr>
-      <w:r>
-        <w:rPr>
-          <w:rFonts w:ascii="Consolas" w:hAnsi="Consolas" w:cs="Consolas"/>
-          <w:color w:val="000000"/>
-          <w:sz w:val="20"/>
-          <w:szCs w:val="20"/>
-          <w:shd w:val="clear" w:color="auto" w:fill="D4D4D4"/>
-        </w:rPr>
-        <w:t>UsernamePasswordAuthenticationToken</w:t>
-      </w:r>
-    </w:p>
-    <w:p>
-      <w:pPr>
-        <w:rPr>
-          <w:rFonts w:ascii="Consolas" w:hAnsi="Consolas" w:cs="Consolas"/>
-          <w:color w:val="000000"/>
-          <w:sz w:val="20"/>
-          <w:szCs w:val="20"/>
-          <w:shd w:val="clear" w:color="auto" w:fill="D4D4D4"/>
-        </w:rPr>
-      </w:pPr>
-    </w:p>
-    <w:p>
-      <w:pPr>
-        <w:jc w:val="both"/>
-        <w:rPr>
-          <w:rFonts w:ascii="Consolas" w:hAnsi="Consolas" w:cs="Consolas"/>
-          <w:color w:val="000000"/>
-          <w:sz w:val="20"/>
-          <w:szCs w:val="20"/>
-          <w:shd w:val="clear" w:color="auto" w:fill="D4D4D4"/>
-        </w:rPr>
-      </w:pPr>
-      <w:r>
-        <w:rPr>
-          <w:rStyle w:val="jlqj4b"/>
-        </w:rPr>
-        <w:t>Una implementación de una autorización que se usa para crear un objeto simplemente con el usuario y la contraseña, se crea un objeto Authentication con él, y se almacena en el contexto de Spring. Esto nos permitirá comprobar si el usuario actual está correctamente autenticado.</w:t>
-      </w:r>
-    </w:p>
-    <w:p>
-      <w:pPr>
-        <w:rPr>
-          <w:rFonts w:ascii="Consolas" w:hAnsi="Consolas" w:cs="Consolas"/>
-          <w:color w:val="000000"/>
-          <w:sz w:val="20"/>
-          <w:szCs w:val="20"/>
-          <w:shd w:val="clear" w:color="auto" w:fill="D4D4D4"/>
-        </w:rPr>
-      </w:pPr>
-    </w:p>
-    <w:p>
-      <w:pPr>
-        <w:rPr>
-          <w:rFonts w:ascii="Consolas" w:hAnsi="Consolas" w:cs="Consolas"/>
-          <w:color w:val="000000"/>
-          <w:sz w:val="20"/>
-          <w:szCs w:val="20"/>
-          <w:shd w:val="clear" w:color="auto" w:fill="D4D4D4"/>
-        </w:rPr>
-      </w:pPr>
-      <w:r>
-        <w:rPr>
-          <w:rFonts w:ascii="Consolas" w:hAnsi="Consolas" w:cs="Consolas"/>
-          <w:color w:val="000000"/>
-          <w:sz w:val="20"/>
-          <w:szCs w:val="20"/>
-          <w:shd w:val="clear" w:color="auto" w:fill="D4D4D4"/>
-        </w:rPr>
-        <w:t>org.springframework.security.core.userdetails.UserDetailsService</w:t>
-      </w:r>
-    </w:p>
-    <w:p>
-      <w:pPr>
-        <w:rPr>
-          <w:rFonts w:ascii="Consolas" w:hAnsi="Consolas" w:cs="Consolas"/>
-          <w:color w:val="000000"/>
-          <w:sz w:val="20"/>
-          <w:szCs w:val="20"/>
-          <w:shd w:val="clear" w:color="auto" w:fill="D4D4D4"/>
-        </w:rPr>
-      </w:pPr>
-    </w:p>
-    <w:p>
-      <w:pPr>
-        <w:rPr>
-          <w:rStyle w:val="jlqj4b"/>
-        </w:rPr>
-      </w:pPr>
-      <w:r>
-        <w:rPr>
-          <w:rStyle w:val="jlqj4b"/>
-        </w:rPr>
-        <w:t>permitirá</w:t>
-      </w:r>
-      <w:r>
-        <w:t xml:space="preserve"> </w:t>
-      </w:r>
-      <w:r>
-        <w:rPr>
-          <w:rStyle w:val="jlqj4b"/>
-        </w:rPr>
-        <w:t>Interfaz principal que carga datos específicos del usuario.</w:t>
-      </w:r>
-    </w:p>
-    <w:p>
-      <w:pPr>
-        <w:jc w:val="both"/>
-        <w:rPr>
-          <w:rStyle w:val="jlqj4b"/>
-        </w:rPr>
-      </w:pPr>
-      <w:r>
-        <w:rPr>
-          <w:rStyle w:val="jlqj4b"/>
-        </w:rPr>
-        <w:t>La interfaz requiere solo un método de solo lectura, lo que simplifica el soporte para nuevas estrategias de acceso a datos:</w:t>
-      </w:r>
-    </w:p>
-    <w:p>
-      <w:pPr>
-        <w:jc w:val="both"/>
-        <w:rPr>
-          <w:rStyle w:val="jlqj4b"/>
-        </w:rPr>
-      </w:pPr>
-      <w:r>
-        <w:rPr>
-          <w:rStyle w:val="jlqj4b"/>
-        </w:rPr>
-        <w:lastRenderedPageBreak/>
-        <w:t xml:space="preserve">UserDetails loadUserByUsername (nombre de usuario de cadena) lanza UsernameNotFoundException </w:t>
-      </w:r>
-    </w:p>
-    <w:p>
-      <w:pPr>
-        <w:jc w:val="both"/>
-        <w:rPr>
-          <w:rStyle w:val="jlqj4b"/>
-        </w:rPr>
-      </w:pPr>
-      <w:r>
-        <w:rPr>
-          <w:rStyle w:val="jlqj4b"/>
-        </w:rPr>
-        <w:t>Localiza al usuario según el nombre de usuario.</w:t>
-      </w:r>
-      <w:r>
-        <w:rPr>
-          <w:rStyle w:val="viiyi"/>
-        </w:rPr>
-        <w:t xml:space="preserve"> </w:t>
-      </w:r>
-      <w:r>
-        <w:rPr>
-          <w:rStyle w:val="jlqj4b"/>
-        </w:rPr>
-        <w:t>En la implementación real, la búsqueda posiblemente distinga entre mayúsculas y minúsculas, o no distinga entre mayúsculas y minúsculas, según cómo esté configurada la instancia de implementación.</w:t>
-      </w:r>
-      <w:r>
-        <w:rPr>
-          <w:rStyle w:val="viiyi"/>
-        </w:rPr>
-        <w:t xml:space="preserve"> </w:t>
-      </w:r>
-      <w:r>
-        <w:rPr>
-          <w:rStyle w:val="jlqj4b"/>
-        </w:rPr>
-        <w:t>En este caso, el objeto UserDetails que regresa puede tener un nombre de usuario que sea de un caso diferente al que realmente se solicitó.</w:t>
-      </w:r>
-    </w:p>
-    <w:p>
-      <w:pPr>
-        <w:jc w:val="both"/>
-        <w:rPr>
-          <w:rFonts w:ascii="Consolas" w:hAnsi="Consolas" w:cs="Consolas"/>
-          <w:color w:val="000000"/>
-          <w:sz w:val="20"/>
-          <w:szCs w:val="20"/>
-          <w:shd w:val="clear" w:color="auto" w:fill="D4D4D4"/>
-        </w:rPr>
-      </w:pPr>
-      <w:r>
-        <w:rPr>
-          <w:rStyle w:val="jlqj4b"/>
-        </w:rPr>
-        <w:t>Siempre debe devolver un usuario o arrojar excepción, no puede devolver nulo.</w:t>
-      </w:r>
-      <w:r>
-        <w:t xml:space="preserve"> </w:t>
-      </w:r>
-    </w:p>
-    <w:p>
-      <w:pPr>
-        <w:rPr>
-          <w:rFonts w:ascii="Consolas" w:hAnsi="Consolas" w:cs="Consolas"/>
-          <w:color w:val="000000"/>
-          <w:sz w:val="20"/>
-          <w:szCs w:val="20"/>
-          <w:shd w:val="clear" w:color="auto" w:fill="D4D4D4"/>
-        </w:rPr>
-      </w:pPr>
-    </w:p>
-    <w:p>
-      <w:pPr>
-        <w:rPr>
-          <w:rFonts w:ascii="Consolas" w:hAnsi="Consolas" w:cs="Consolas"/>
-          <w:color w:val="000000"/>
-          <w:sz w:val="20"/>
-          <w:szCs w:val="20"/>
-          <w:shd w:val="clear" w:color="auto" w:fill="D4D4D4"/>
-        </w:rPr>
-      </w:pPr>
-      <w:r>
-        <w:rPr>
-          <w:rFonts w:ascii="Consolas" w:hAnsi="Consolas" w:cs="Consolas"/>
-          <w:color w:val="000000"/>
-          <w:sz w:val="20"/>
-          <w:szCs w:val="20"/>
-          <w:shd w:val="clear" w:color="auto" w:fill="D4D4D4"/>
-        </w:rPr>
-        <w:t>JwtAuthenticationFilter</w:t>
-      </w:r>
-    </w:p>
-    <w:p>
-      <w:pPr>
-        <w:jc w:val="both"/>
-        <w:rPr>
-          <w:rFonts w:ascii="Consolas" w:hAnsi="Consolas" w:cs="Consolas"/>
-          <w:color w:val="000000"/>
-          <w:sz w:val="20"/>
-          <w:szCs w:val="20"/>
-          <w:shd w:val="clear" w:color="auto" w:fill="D4D4D4"/>
-        </w:rPr>
-      </w:pPr>
-    </w:p>
-    <w:p>
-      <w:pPr>
-        <w:jc w:val="both"/>
-        <w:rPr>
-          <w:rFonts w:ascii="Consolas" w:hAnsi="Consolas" w:cs="Consolas"/>
-          <w:color w:val="000000"/>
-          <w:sz w:val="20"/>
-          <w:szCs w:val="20"/>
-          <w:shd w:val="clear" w:color="auto" w:fill="D4D4D4"/>
-        </w:rPr>
-      </w:pPr>
-      <w:r>
-        <w:rPr>
-          <w:rStyle w:val="jlqj4b"/>
-        </w:rPr>
-        <w:t>Un filtro de servlet que extrae los tokens web JSON del encabezado de la solicitud de autorización y del parámetro de consulta jwt para usarlos como tokens de autenticación.</w:t>
-      </w:r>
-      <w:r>
-        <w:rPr>
-          <w:rStyle w:val="jlqj4b"/>
-        </w:rPr>
-        <w:t xml:space="preserve"> Si el token trae username y no está guardado en el contexto, en este filtro se almacena.</w:t>
-      </w:r>
-    </w:p>
-    <w:p>
-      <w:pPr>
-        <w:rPr>
-          <w:rFonts w:ascii="Consolas" w:hAnsi="Consolas" w:cs="Consolas"/>
-          <w:color w:val="000000"/>
-          <w:sz w:val="20"/>
-          <w:szCs w:val="20"/>
-          <w:shd w:val="clear" w:color="auto" w:fill="D4D4D4"/>
-        </w:rPr>
-      </w:pPr>
-    </w:p>
-    <w:p>
-      <w:pPr>
-        <w:rPr>
-          <w:rFonts w:ascii="Consolas" w:hAnsi="Consolas" w:cs="Consolas"/>
-          <w:color w:val="000000"/>
-          <w:sz w:val="20"/>
-          <w:szCs w:val="20"/>
-          <w:shd w:val="clear" w:color="auto" w:fill="E8F2FE"/>
-        </w:rPr>
-      </w:pPr>
-      <w:r>
-        <w:rPr>
-          <w:rFonts w:ascii="Consolas" w:hAnsi="Consolas" w:cs="Consolas"/>
-          <w:color w:val="000000"/>
-          <w:sz w:val="20"/>
-          <w:szCs w:val="20"/>
-          <w:shd w:val="clear" w:color="auto" w:fill="E8F2FE"/>
-        </w:rPr>
-        <w:t>TokenProvider</w:t>
-      </w:r>
-    </w:p>
-    <w:p>
-      <w:pPr>
-        <w:rPr>
-          <w:rFonts w:ascii="Consolas" w:hAnsi="Consolas" w:cs="Consolas"/>
-          <w:color w:val="000000"/>
-          <w:sz w:val="20"/>
-          <w:szCs w:val="20"/>
-          <w:shd w:val="clear" w:color="auto" w:fill="E8F2FE"/>
-        </w:rPr>
-      </w:pPr>
-    </w:p>
-    <w:p>
-      <w:pPr>
-        <w:jc w:val="both"/>
-        <w:rPr>
-          <w:rFonts w:ascii="Consolas" w:hAnsi="Consolas" w:cs="Consolas"/>
-          <w:color w:val="000000"/>
-          <w:sz w:val="20"/>
-          <w:szCs w:val="20"/>
-          <w:shd w:val="clear" w:color="auto" w:fill="E8F2FE"/>
-        </w:rPr>
-      </w:pPr>
-      <w:r>
-        <w:rPr>
-          <w:rStyle w:val="jlqj4b"/>
-        </w:rPr>
-        <w:t>Clase con métodos de utilidad donde se puede crear el token, comprobar que es válido, extraer el username…</w:t>
-      </w:r>
-    </w:p>
-    <w:p>
-      <w:pPr>
-        <w:rPr>
-          <w:rFonts w:ascii="Consolas" w:hAnsi="Consolas" w:cs="Consolas"/>
-          <w:color w:val="000000"/>
-          <w:sz w:val="20"/>
-          <w:szCs w:val="20"/>
-          <w:shd w:val="clear" w:color="auto" w:fill="E8F2FE"/>
-        </w:rPr>
-      </w:pPr>
-    </w:p>
-    <w:p>
-      <w:pPr>
-        <w:rPr>
-          <w:rFonts w:ascii="Consolas" w:hAnsi="Consolas" w:cs="Consolas"/>
-          <w:color w:val="000000"/>
-          <w:sz w:val="20"/>
-          <w:szCs w:val="20"/>
-          <w:shd w:val="clear" w:color="auto" w:fill="D4D4D4"/>
-        </w:rPr>
-      </w:pPr>
-      <w:r>
-        <w:rPr>
-          <w:rFonts w:ascii="Consolas" w:hAnsi="Consolas" w:cs="Consolas"/>
-          <w:color w:val="000000"/>
-          <w:sz w:val="20"/>
-          <w:szCs w:val="20"/>
-          <w:shd w:val="clear" w:color="auto" w:fill="D4D4D4"/>
-        </w:rPr>
-        <w:t>WebSecurity</w:t>
-      </w:r>
-    </w:p>
-    <w:p>
-      <w:pPr>
-        <w:rPr>
-          <w:rFonts w:ascii="Consolas" w:hAnsi="Consolas" w:cs="Consolas"/>
-          <w:color w:val="000000"/>
-          <w:sz w:val="20"/>
-          <w:szCs w:val="20"/>
-          <w:shd w:val="clear" w:color="auto" w:fill="D4D4D4"/>
-        </w:rPr>
-      </w:pPr>
-    </w:p>
-    <w:p>
-      <w:pPr>
-        <w:jc w:val="both"/>
-      </w:pPr>
-      <w:r>
-        <w:rPr>
-          <w:rStyle w:val="jlqj4b"/>
-        </w:rPr>
-        <w:t>Es una clase en la que vamos a personalizar el acceso web a la aplicación. Se indica el tipo de acceso para cada usuario y cada url disponible, lo que se hará con las peticiones no autorizadas, se indican los filtros que pasarán las peticiones</w:t>
-      </w:r>
-      <w:r>
-        <w:rPr>
-          <w:rStyle w:val="jlqj4b"/>
-        </w:rPr>
-        <w:t>, se puede activar la configuración CORS, el filtro Csrf,…</w:t>
-      </w:r>
-      <w:r>
-        <w:t xml:space="preserve"> </w:t>
-      </w:r>
-    </w:p>
-    <w:p>
-      <w:pPr>
-        <w:jc w:val="both"/>
-      </w:pPr>
-      <w:r>
-        <w:rPr>
-          <w:rStyle w:val="jlqj4b"/>
-        </w:rPr>
-        <w:t>Intercambio de Recursos de Origen Cruzado (CORS) es una característica de seguridad del navegador que restringe las solicitudes HTTP de origen cruzado que se inician desde secuencias de comandos que se ejecutan en el navegador. Si los recursos de la API REST reciben solicitudes HTTP complejas de varios orígenes, debe habilitar la compatibilidad con CORS.</w:t>
-      </w:r>
-      <w:r>
-        <w:t xml:space="preserve"> </w:t>
-      </w:r>
-    </w:p>
-    <w:p>
-      <w:pPr>
         <w:jc w:val="both"/>
       </w:pPr>
     </w:p>
@@ -6099,14 +6279,7 @@
         <w:rPr>
           <w:rStyle w:val="jlqj4b"/>
         </w:rPr>
-        <w:t xml:space="preserve">Esta aplicación se encarga de realizar la acción elegida a través de la víctima, debido que la actividad maliciosa será procesada en nombre del usuario logueado. Al contrario de los ataques conocidos como Cross Site Scripting (su traducción sería ordenes en sitios cruzados – XSS) los </w:t>
-      </w:r>
-      <w:r>
-        <w:rPr>
-          <w:rStyle w:val="jlqj4b"/>
-        </w:rPr>
-        <w:lastRenderedPageBreak/>
-        <w:t>cuales explotan la confianza del usuario para con un sitio particular; el Cross Site Request Forgery explota la confianza que un sitio web tiene en un usuario particular.</w:t>
+        <w:t>Esta aplicación se encarga de realizar la acción elegida a través de la víctima, debido que la actividad maliciosa será procesada en nombre del usuario logueado. Al contrario de los ataques conocidos como Cross Site Scripting (su traducción sería ordenes en sitios cruzados – XSS) los cuales explotan la confianza del usuario para con un sitio particular; el Cross Site Request Forgery explota la confianza que un sitio web tiene en un usuario particular.</w:t>
       </w:r>
     </w:p>
     <w:p>
@@ -6488,6 +6661,7 @@
         <w:rPr>
           <w:rStyle w:val="jlqj4b"/>
         </w:rPr>
+        <w:lastRenderedPageBreak/>
         <w:t xml:space="preserve">Es la clase anotada con </w:t>
       </w:r>
       <w:r>
@@ -6615,7 +6789,6 @@
           <w:szCs w:val="20"/>
           <w:shd w:val="clear" w:color="auto" w:fill="D4D4D4"/>
         </w:rPr>
-        <w:lastRenderedPageBreak/>
         <w:t>ConstraintViolationException</w:t>
       </w:r>
     </w:p>
@@ -7003,6 +7176,7 @@
           <w:shd w:val="clear" w:color="auto" w:fill="D4D4D4"/>
         </w:rPr>
       </w:pPr>
+      <w:proofErr w:type="spellStart"/>
       <w:r>
         <w:rPr>
           <w:rFonts w:ascii="Consolas" w:hAnsi="Consolas" w:cs="Consolas"/>
@@ -7013,7 +7187,72 @@
           <w:szCs w:val="20"/>
           <w:shd w:val="clear" w:color="auto" w:fill="D4D4D4"/>
         </w:rPr>
-        <w:t>docker run --network network1 --name SQLSERVERBASEREST -e "ACCEPT_EULA=Y" -e "SA_PASSWORD=FranDocker1974" -p 1444:1433 -v C:\sqlserverDocker\baseRest\volumes\data:/var/opt/mssql/data -v C:\sqlserverDocker\baseRest\volumes\log:/var/opt/mssql/log -v C:\sqlserverDocker\baseRest\volumes\secrets:/var/opt/mssql/secrets -d mcr.microsoft.com/mssql/server:2019-CU14-ubuntu-20.04</w:t>
+        <w:t>docker</w:t>
+      </w:r>
+      <w:proofErr w:type="spellEnd"/>
+      <w:r>
+        <w:rPr>
+          <w:rFonts w:ascii="Consolas" w:hAnsi="Consolas" w:cs="Consolas"/>
+          <w:b/>
+          <w:bCs/>
+          <w:color w:val="000000"/>
+          <w:sz w:val="20"/>
+          <w:szCs w:val="20"/>
+          <w:shd w:val="clear" w:color="auto" w:fill="D4D4D4"/>
+        </w:rPr>
+        <w:t xml:space="preserve"> run --</w:t>
+      </w:r>
+      <w:proofErr w:type="spellStart"/>
+      <w:r>
+        <w:rPr>
+          <w:rFonts w:ascii="Consolas" w:hAnsi="Consolas" w:cs="Consolas"/>
+          <w:b/>
+          <w:bCs/>
+          <w:color w:val="000000"/>
+          <w:sz w:val="20"/>
+          <w:szCs w:val="20"/>
+          <w:shd w:val="clear" w:color="auto" w:fill="D4D4D4"/>
+        </w:rPr>
+        <w:t>network</w:t>
+      </w:r>
+      <w:proofErr w:type="spellEnd"/>
+      <w:r>
+        <w:rPr>
+          <w:rFonts w:ascii="Consolas" w:hAnsi="Consolas" w:cs="Consolas"/>
+          <w:b/>
+          <w:bCs/>
+          <w:color w:val="000000"/>
+          <w:sz w:val="20"/>
+          <w:szCs w:val="20"/>
+          <w:shd w:val="clear" w:color="auto" w:fill="D4D4D4"/>
+        </w:rPr>
+        <w:t xml:space="preserve"> network1 --name SQLSERVERBASEREST -e "ACCEPT_EULA=Y" -e "SA_PASSWORD=FranDocker1974" -p 1444:1433 -v C:\sqlserverDocker\baseRest\volumes\data:/var/opt/mssql/data -v C:\sqlserverDocker\baseRest\volumes\log:/var/opt/mssql/log -v C:\sqlserverDocker\baseRest\volumes\secrets:/var/opt/mssql/secrets -d mcr.microsoft.com/</w:t>
+      </w:r>
+      <w:proofErr w:type="spellStart"/>
+      <w:r>
+        <w:rPr>
+          <w:rFonts w:ascii="Consolas" w:hAnsi="Consolas" w:cs="Consolas"/>
+          <w:b/>
+          <w:bCs/>
+          <w:color w:val="000000"/>
+          <w:sz w:val="20"/>
+          <w:szCs w:val="20"/>
+          <w:shd w:val="clear" w:color="auto" w:fill="D4D4D4"/>
+        </w:rPr>
+        <w:t>mssql</w:t>
+      </w:r>
+      <w:proofErr w:type="spellEnd"/>
+      <w:r>
+        <w:rPr>
+          <w:rFonts w:ascii="Consolas" w:hAnsi="Consolas" w:cs="Consolas"/>
+          <w:b/>
+          <w:bCs/>
+          <w:color w:val="000000"/>
+          <w:sz w:val="20"/>
+          <w:szCs w:val="20"/>
+          <w:shd w:val="clear" w:color="auto" w:fill="D4D4D4"/>
+        </w:rPr>
+        <w:t>/server:2019-CU14-ubuntu-20.04</w:t>
       </w:r>
     </w:p>
     <w:sectPr>
@@ -7886,6 +8125,7 @@
     <w:lsdException w:name="HTML Sample" w:semiHidden="1" w:unhideWhenUsed="1"/>
     <w:lsdException w:name="HTML Typewriter" w:semiHidden="1" w:unhideWhenUsed="1"/>
     <w:lsdException w:name="HTML Variable" w:semiHidden="1" w:unhideWhenUsed="1"/>
+    <w:lsdException w:name="Normal Table" w:semiHidden="1" w:unhideWhenUsed="1"/>
     <w:lsdException w:name="annotation subject" w:semiHidden="1" w:unhideWhenUsed="1"/>
     <w:lsdException w:name="No List" w:semiHidden="1" w:unhideWhenUsed="1"/>
     <w:lsdException w:name="Outline List 1" w:semiHidden="1" w:unhideWhenUsed="1"/>
@@ -7928,8 +8168,11 @@
     <w:lsdException w:name="Table Contemporary" w:semiHidden="1" w:unhideWhenUsed="1"/>
     <w:lsdException w:name="Table Elegant" w:semiHidden="1" w:unhideWhenUsed="1"/>
     <w:lsdException w:name="Table Professional" w:semiHidden="1" w:unhideWhenUsed="1"/>
+    <w:lsdException w:name="Table Subtle 1" w:semiHidden="1" w:unhideWhenUsed="1"/>
     <w:lsdException w:name="Table Subtle 2" w:semiHidden="1" w:unhideWhenUsed="1"/>
     <w:lsdException w:name="Table Web 1" w:semiHidden="1" w:unhideWhenUsed="1"/>
+    <w:lsdException w:name="Table Web 2" w:semiHidden="1" w:unhideWhenUsed="1"/>
+    <w:lsdException w:name="Table Web 3" w:semiHidden="1" w:unhideWhenUsed="1"/>
     <w:lsdException w:name="Balloon Text" w:semiHidden="1" w:unhideWhenUsed="1"/>
     <w:lsdException w:name="Table Grid" w:uiPriority="39"/>
     <w:lsdException w:name="Table Theme" w:semiHidden="1" w:unhideWhenUsed="1"/>

</xml_diff>

<commit_message>
Funcionalidad Logs y ajustes en resto entidades
</commit_message>
<xml_diff>
--- a/Tecnologías.docx
+++ b/Tecnologías.docx
@@ -1,6 +1,6 @@
 
 <file path=word/document.xml><?xml version="1.0" encoding="utf-8"?>
-<w:document xmlns:wpc="http://schemas.microsoft.com/office/word/2010/wordprocessingCanvas" xmlns:cx="http://schemas.microsoft.com/office/drawing/2014/chartex" xmlns:cx1="http://schemas.microsoft.com/office/drawing/2015/9/8/chartex" xmlns:cx2="http://schemas.microsoft.com/office/drawing/2015/10/21/chartex" xmlns:cx3="http://schemas.microsoft.com/office/drawing/2016/5/9/chartex" xmlns:cx4="http://schemas.microsoft.com/office/drawing/2016/5/10/chartex" xmlns:cx5="http://schemas.microsoft.com/office/drawing/2016/5/11/chartex" xmlns:cx6="http://schemas.microsoft.com/office/drawing/2016/5/12/chartex" xmlns:cx7="http://schemas.microsoft.com/office/drawing/2016/5/13/chartex" xmlns:cx8="http://schemas.microsoft.com/office/drawing/2016/5/14/chartex" xmlns:mc="http://schemas.openxmlformats.org/markup-compatibility/2006" xmlns:aink="http://schemas.microsoft.com/office/drawing/2016/ink" xmlns:am3d="http://schemas.microsoft.com/office/drawing/2017/model3d" xmlns:o="urn:schemas-microsoft-com:office:office" xmlns:r="http://schemas.openxmlformats.org/officeDocument/2006/relationships" xmlns:m="http://schemas.openxmlformats.org/officeDocument/2006/math" xmlns:v="urn:schemas-microsoft-com:vml" xmlns:wp14="http://schemas.microsoft.com/office/word/2010/wordprocessingDrawing" xmlns:wp="http://schemas.openxmlformats.org/drawingml/2006/wordprocessingDrawing" xmlns:w10="urn:schemas-microsoft-com:office:word" xmlns:w="http://schemas.openxmlformats.org/wordprocessingml/2006/main" xmlns:w14="http://schemas.microsoft.com/office/word/2010/wordml" xmlns:w15="http://schemas.microsoft.com/office/word/2012/wordml" xmlns:w16cex="http://schemas.microsoft.com/office/word/2018/wordml/cex" xmlns:w16cid="http://schemas.microsoft.com/office/word/2016/wordml/cid" xmlns:w16="http://schemas.microsoft.com/office/word/2018/wordml" xmlns:w16sdtdh="http://schemas.microsoft.com/office/word/2020/wordml/sdtdatahash" xmlns:w16se="http://schemas.microsoft.com/office/word/2015/wordml/symex" xmlns:wpg="http://schemas.microsoft.com/office/word/2010/wordprocessingGroup" xmlns:wpi="http://schemas.microsoft.com/office/word/2010/wordprocessingInk" xmlns:wne="http://schemas.microsoft.com/office/word/2006/wordml" xmlns:wps="http://schemas.microsoft.com/office/word/2010/wordprocessingShape" mc:Ignorable="w14 w15 w16se w16cid w16 w16cex w16sdtdh wp14">
+<w:document xmlns:wpc="http://schemas.microsoft.com/office/word/2010/wordprocessingCanvas" xmlns:mc="http://schemas.openxmlformats.org/markup-compatibility/2006" xmlns:o="urn:schemas-microsoft-com:office:office" xmlns:r="http://schemas.openxmlformats.org/officeDocument/2006/relationships" xmlns:m="http://schemas.openxmlformats.org/officeDocument/2006/math" xmlns:v="urn:schemas-microsoft-com:vml" xmlns:wp14="http://schemas.microsoft.com/office/word/2010/wordprocessingDrawing" xmlns:wp="http://schemas.openxmlformats.org/drawingml/2006/wordprocessingDrawing" xmlns:w10="urn:schemas-microsoft-com:office:word" xmlns:w="http://schemas.openxmlformats.org/wordprocessingml/2006/main" xmlns:w14="http://schemas.microsoft.com/office/word/2010/wordml" xmlns:w15="http://schemas.microsoft.com/office/word/2012/wordml" xmlns:wpg="http://schemas.microsoft.com/office/word/2010/wordprocessingGroup" xmlns:wpi="http://schemas.microsoft.com/office/word/2010/wordprocessingInk" xmlns:wne="http://schemas.microsoft.com/office/word/2006/wordml" xmlns:wps="http://schemas.microsoft.com/office/word/2010/wordprocessingShape" mc:Ignorable="w14 w15 wp14">
   <w:body>
     <w:p>
       <w:pPr>
@@ -631,17 +631,25 @@
         </w:rPr>
         <w:t xml:space="preserve">También se pueden usar expresiones regulares. Ej. </w:t>
       </w:r>
-      <w:r>
-        <w:rPr>
-          <w:rStyle w:val="jlqj4b"/>
-        </w:rPr>
-        <w:t>value = "/ex/</w:t>
-      </w:r>
       <w:proofErr w:type="spellStart"/>
       <w:r>
         <w:rPr>
           <w:rStyle w:val="jlqj4b"/>
         </w:rPr>
+        <w:t>value</w:t>
+      </w:r>
+      <w:proofErr w:type="spellEnd"/>
+      <w:r>
+        <w:rPr>
+          <w:rStyle w:val="jlqj4b"/>
+        </w:rPr>
+        <w:t xml:space="preserve"> = "/ex/</w:t>
+      </w:r>
+      <w:proofErr w:type="spellStart"/>
+      <w:r>
+        <w:rPr>
+          <w:rStyle w:val="jlqj4b"/>
+        </w:rPr>
         <w:t>bars</w:t>
       </w:r>
       <w:proofErr w:type="spellEnd"/>
@@ -649,7 +657,21 @@
         <w:rPr>
           <w:rStyle w:val="jlqj4b"/>
         </w:rPr>
-        <w:t>/{numericId:[\\d]+}"</w:t>
+        <w:t>/{</w:t>
+      </w:r>
+      <w:proofErr w:type="spellStart"/>
+      <w:r>
+        <w:rPr>
+          <w:rStyle w:val="jlqj4b"/>
+        </w:rPr>
+        <w:t>numericId</w:t>
+      </w:r>
+      <w:proofErr w:type="spellEnd"/>
+      <w:r>
+        <w:rPr>
+          <w:rStyle w:val="jlqj4b"/>
+        </w:rPr>
+        <w:t>:[\\d]+}"</w:t>
       </w:r>
       <w:r>
         <w:rPr>
@@ -1976,7 +1998,73 @@
           <w:szCs w:val="20"/>
           <w:shd w:val="clear" w:color="auto" w:fill="E8F2FE"/>
         </w:rPr>
-        <w:t xml:space="preserve">@Column(name="STUDENT_NAME", length=50, </w:t>
+        <w:t>@</w:t>
+      </w:r>
+      <w:proofErr w:type="spellStart"/>
+      <w:r>
+        <w:rPr>
+          <w:rFonts w:ascii="Consolas" w:hAnsi="Consolas" w:cs="Consolas"/>
+          <w:color w:val="646464"/>
+          <w:sz w:val="20"/>
+          <w:szCs w:val="20"/>
+          <w:shd w:val="clear" w:color="auto" w:fill="E8F2FE"/>
+        </w:rPr>
+        <w:t>Column</w:t>
+      </w:r>
+      <w:proofErr w:type="spellEnd"/>
+      <w:r>
+        <w:rPr>
+          <w:rFonts w:ascii="Consolas" w:hAnsi="Consolas" w:cs="Consolas"/>
+          <w:color w:val="646464"/>
+          <w:sz w:val="20"/>
+          <w:szCs w:val="20"/>
+          <w:shd w:val="clear" w:color="auto" w:fill="E8F2FE"/>
+        </w:rPr>
+        <w:t>(</w:t>
+      </w:r>
+      <w:proofErr w:type="spellStart"/>
+      <w:r>
+        <w:rPr>
+          <w:rFonts w:ascii="Consolas" w:hAnsi="Consolas" w:cs="Consolas"/>
+          <w:color w:val="646464"/>
+          <w:sz w:val="20"/>
+          <w:szCs w:val="20"/>
+          <w:shd w:val="clear" w:color="auto" w:fill="E8F2FE"/>
+        </w:rPr>
+        <w:t>name</w:t>
+      </w:r>
+      <w:proofErr w:type="spellEnd"/>
+      <w:r>
+        <w:rPr>
+          <w:rFonts w:ascii="Consolas" w:hAnsi="Consolas" w:cs="Consolas"/>
+          <w:color w:val="646464"/>
+          <w:sz w:val="20"/>
+          <w:szCs w:val="20"/>
+          <w:shd w:val="clear" w:color="auto" w:fill="E8F2FE"/>
+        </w:rPr>
+        <w:t xml:space="preserve">="STUDENT_NAME", </w:t>
+      </w:r>
+      <w:proofErr w:type="spellStart"/>
+      <w:r>
+        <w:rPr>
+          <w:rFonts w:ascii="Consolas" w:hAnsi="Consolas" w:cs="Consolas"/>
+          <w:color w:val="646464"/>
+          <w:sz w:val="20"/>
+          <w:szCs w:val="20"/>
+          <w:shd w:val="clear" w:color="auto" w:fill="E8F2FE"/>
+        </w:rPr>
+        <w:t>length</w:t>
+      </w:r>
+      <w:proofErr w:type="spellEnd"/>
+      <w:r>
+        <w:rPr>
+          <w:rFonts w:ascii="Consolas" w:hAnsi="Consolas" w:cs="Consolas"/>
+          <w:color w:val="646464"/>
+          <w:sz w:val="20"/>
+          <w:szCs w:val="20"/>
+          <w:shd w:val="clear" w:color="auto" w:fill="E8F2FE"/>
+        </w:rPr>
+        <w:t xml:space="preserve">=50, </w:t>
       </w:r>
       <w:proofErr w:type="spellStart"/>
       <w:r>
@@ -4870,10 +4958,7 @@
         </w:rPr>
       </w:pPr>
       <w:r>
-        <w:t>Si</w:t>
-      </w:r>
-      <w:r>
-        <w:t xml:space="preserve"> se hace un insert o un update la query que se forma tiene en cuenta solo los campos que se insertan o se modifican.</w:t>
+        <w:t>Si se hace un insert o un update la query que se forma tiene en cuenta solo los campos que se insertan o se modifican.</w:t>
       </w:r>
     </w:p>
     <w:p>
@@ -7176,7 +7261,7 @@
           <w:shd w:val="clear" w:color="auto" w:fill="D4D4D4"/>
         </w:rPr>
       </w:pPr>
-      <w:proofErr w:type="spellStart"/>
+      <w:proofErr w:type="gramStart"/>
       <w:r>
         <w:rPr>
           <w:rFonts w:ascii="Consolas" w:hAnsi="Consolas" w:cs="Consolas"/>
@@ -7189,7 +7274,7 @@
         </w:rPr>
         <w:t>docker</w:t>
       </w:r>
-      <w:proofErr w:type="spellEnd"/>
+      <w:proofErr w:type="gramEnd"/>
       <w:r>
         <w:rPr>
           <w:rFonts w:ascii="Consolas" w:hAnsi="Consolas" w:cs="Consolas"/>
@@ -7226,10 +7311,11 @@
           <w:szCs w:val="20"/>
           <w:shd w:val="clear" w:color="auto" w:fill="D4D4D4"/>
         </w:rPr>
-        <w:t xml:space="preserve"> network1 --name SQLSERVERBASEREST -e "ACCEPT_EULA=Y" -e "SA_PASSWORD=FranDocker1974" -p 1444:1433 -v C:\sqlserverDocker\baseRest\volumes\data:/var/opt/mssql/data -v C:\sqlserverDocker\baseRest\volumes\log:/var/opt/mssql/log -v C:\sqlserverDocker\baseRest\volumes\secrets:/var/opt/mssql/secrets -d mcr.microsoft.com/</w:t>
-      </w:r>
-      <w:proofErr w:type="spellStart"/>
-      <w:r>
+        <w:t xml:space="preserve"> network1 --name SQLSERVERBASEREST -e "ACCEPT_EULA=Y" -e "SA_PASSWORD=FranDocker1974" -p 1444:1433 -v C:\sqlserverDocker\baseRest\volumes\data:/var/opt/mssql/data -v C:\sqlserverDocker\baseRest\volumes\log:/var/opt/mssql/log -v C:\sqlserverDocker\baseRest\volumes\secrets:/var/opt/mssql/secrets -d mcr.microsoft.com/mssql/server:2019-CU14-ubuntu-20.04</w:t>
+      </w:r>
+    </w:p>
+    <w:p>
+      <w:pPr>
         <w:rPr>
           <w:rFonts w:ascii="Consolas" w:hAnsi="Consolas" w:cs="Consolas"/>
           <w:b/>
@@ -7239,10 +7325,10 @@
           <w:szCs w:val="20"/>
           <w:shd w:val="clear" w:color="auto" w:fill="D4D4D4"/>
         </w:rPr>
-        <w:t>mssql</w:t>
-      </w:r>
-      <w:proofErr w:type="spellEnd"/>
-      <w:r>
+      </w:pPr>
+    </w:p>
+    <w:p>
+      <w:pPr>
         <w:rPr>
           <w:rFonts w:ascii="Consolas" w:hAnsi="Consolas" w:cs="Consolas"/>
           <w:b/>
@@ -7252,8 +7338,344 @@
           <w:szCs w:val="20"/>
           <w:shd w:val="clear" w:color="auto" w:fill="D4D4D4"/>
         </w:rPr>
-        <w:t>/server:2019-CU14-ubuntu-20.04</w:t>
-      </w:r>
+      </w:pPr>
+    </w:p>
+    <w:p>
+      <w:pPr>
+        <w:rPr>
+          <w:rFonts w:ascii="Consolas" w:hAnsi="Consolas" w:cs="Consolas"/>
+          <w:b/>
+          <w:bCs/>
+          <w:color w:val="000000"/>
+          <w:sz w:val="20"/>
+          <w:szCs w:val="20"/>
+          <w:shd w:val="clear" w:color="auto" w:fill="D4D4D4"/>
+        </w:rPr>
+      </w:pPr>
+      <w:proofErr w:type="spellStart"/>
+      <w:proofErr w:type="gramStart"/>
+      <w:r>
+        <w:rPr>
+          <w:rFonts w:ascii="Consolas" w:hAnsi="Consolas" w:cs="Consolas"/>
+          <w:b/>
+          <w:bCs/>
+          <w:color w:val="000000"/>
+          <w:sz w:val="20"/>
+          <w:szCs w:val="20"/>
+          <w:shd w:val="clear" w:color="auto" w:fill="D4D4D4"/>
+        </w:rPr>
+        <w:t>logout</w:t>
+      </w:r>
+      <w:proofErr w:type="spellEnd"/>
+      <w:proofErr w:type="gramEnd"/>
+    </w:p>
+    <w:p>
+      <w:pPr>
+        <w:rPr>
+          <w:rFonts w:ascii="Consolas" w:hAnsi="Consolas" w:cs="Consolas"/>
+          <w:b/>
+          <w:bCs/>
+          <w:color w:val="000000"/>
+          <w:sz w:val="20"/>
+          <w:szCs w:val="20"/>
+          <w:shd w:val="clear" w:color="auto" w:fill="D4D4D4"/>
+        </w:rPr>
+      </w:pPr>
+    </w:p>
+    <w:p>
+      <w:pPr>
+        <w:autoSpaceDE w:val="0"/>
+        <w:autoSpaceDN w:val="0"/>
+        <w:adjustRightInd w:val="0"/>
+        <w:spacing w:after="0" w:line="240" w:lineRule="auto"/>
+        <w:rPr>
+          <w:rFonts w:ascii="Consolas" w:hAnsi="Consolas" w:cs="Consolas"/>
+          <w:sz w:val="20"/>
+          <w:szCs w:val="20"/>
+        </w:rPr>
+      </w:pPr>
+    </w:p>
+    <w:p>
+      <w:pPr>
+        <w:rPr>
+          <w:rFonts w:ascii="Consolas" w:hAnsi="Consolas" w:cs="Consolas"/>
+          <w:color w:val="000000"/>
+          <w:sz w:val="20"/>
+          <w:szCs w:val="20"/>
+        </w:rPr>
+      </w:pPr>
+      <w:r>
+        <w:rPr>
+          <w:rFonts w:ascii="Consolas" w:hAnsi="Consolas" w:cs="Consolas"/>
+          <w:color w:val="000000"/>
+          <w:sz w:val="20"/>
+          <w:szCs w:val="20"/>
+          <w:u w:val="single"/>
+        </w:rPr>
+        <w:t>c</w:t>
+      </w:r>
+      <w:r>
+        <w:rPr>
+          <w:rFonts w:ascii="Consolas" w:hAnsi="Consolas" w:cs="Consolas"/>
+          <w:color w:val="000000"/>
+          <w:sz w:val="20"/>
+          <w:szCs w:val="20"/>
+          <w:u w:val="single"/>
+        </w:rPr>
+        <w:t>om</w:t>
+      </w:r>
+      <w:r>
+        <w:rPr>
+          <w:rFonts w:ascii="Consolas" w:hAnsi="Consolas" w:cs="Consolas"/>
+          <w:color w:val="000000"/>
+          <w:sz w:val="20"/>
+          <w:szCs w:val="20"/>
+        </w:rPr>
+        <w:t>.fasterxml.jackson.databind.ObjectMapper;</w:t>
+      </w:r>
+    </w:p>
+    <w:p>
+      <w:pPr>
+        <w:autoSpaceDE w:val="0"/>
+        <w:autoSpaceDN w:val="0"/>
+        <w:adjustRightInd w:val="0"/>
+        <w:spacing w:after="0" w:line="240" w:lineRule="auto"/>
+        <w:rPr>
+          <w:rFonts w:ascii="Consolas" w:hAnsi="Consolas" w:cs="Consolas"/>
+          <w:sz w:val="20"/>
+          <w:szCs w:val="20"/>
+        </w:rPr>
+      </w:pPr>
+    </w:p>
+    <w:p>
+      <w:pPr>
+        <w:autoSpaceDE w:val="0"/>
+        <w:autoSpaceDN w:val="0"/>
+        <w:adjustRightInd w:val="0"/>
+        <w:spacing w:after="0" w:line="240" w:lineRule="auto"/>
+        <w:rPr>
+          <w:rFonts w:ascii="Consolas" w:hAnsi="Consolas" w:cs="Consolas"/>
+          <w:sz w:val="20"/>
+          <w:szCs w:val="20"/>
+        </w:rPr>
+      </w:pPr>
+      <w:proofErr w:type="spellStart"/>
+      <w:proofErr w:type="gramStart"/>
+      <w:r>
+        <w:rPr>
+          <w:rFonts w:ascii="Consolas" w:hAnsi="Consolas" w:cs="Consolas"/>
+          <w:b/>
+          <w:bCs/>
+          <w:color w:val="7F0055"/>
+          <w:sz w:val="20"/>
+          <w:szCs w:val="20"/>
+        </w:rPr>
+        <w:t>import</w:t>
+      </w:r>
+      <w:proofErr w:type="spellEnd"/>
+      <w:proofErr w:type="gramEnd"/>
+      <w:r>
+        <w:rPr>
+          <w:rFonts w:ascii="Consolas" w:hAnsi="Consolas" w:cs="Consolas"/>
+          <w:color w:val="000000"/>
+          <w:sz w:val="20"/>
+          <w:szCs w:val="20"/>
+        </w:rPr>
+        <w:t xml:space="preserve"> </w:t>
+      </w:r>
+      <w:proofErr w:type="spellStart"/>
+      <w:r>
+        <w:rPr>
+          <w:rFonts w:ascii="Consolas" w:hAnsi="Consolas" w:cs="Consolas"/>
+          <w:color w:val="000000"/>
+          <w:sz w:val="20"/>
+          <w:szCs w:val="20"/>
+        </w:rPr>
+        <w:t>org.springframework.data.domain.Page</w:t>
+      </w:r>
+      <w:proofErr w:type="spellEnd"/>
+      <w:r>
+        <w:rPr>
+          <w:rFonts w:ascii="Consolas" w:hAnsi="Consolas" w:cs="Consolas"/>
+          <w:color w:val="000000"/>
+          <w:sz w:val="20"/>
+          <w:szCs w:val="20"/>
+        </w:rPr>
+        <w:t>;</w:t>
+      </w:r>
+    </w:p>
+    <w:p>
+      <w:pPr>
+        <w:autoSpaceDE w:val="0"/>
+        <w:autoSpaceDN w:val="0"/>
+        <w:adjustRightInd w:val="0"/>
+        <w:spacing w:after="0" w:line="240" w:lineRule="auto"/>
+        <w:rPr>
+          <w:rFonts w:ascii="Consolas" w:hAnsi="Consolas" w:cs="Consolas"/>
+          <w:sz w:val="20"/>
+          <w:szCs w:val="20"/>
+        </w:rPr>
+      </w:pPr>
+      <w:proofErr w:type="spellStart"/>
+      <w:proofErr w:type="gramStart"/>
+      <w:r>
+        <w:rPr>
+          <w:rFonts w:ascii="Consolas" w:hAnsi="Consolas" w:cs="Consolas"/>
+          <w:b/>
+          <w:bCs/>
+          <w:color w:val="7F0055"/>
+          <w:sz w:val="20"/>
+          <w:szCs w:val="20"/>
+        </w:rPr>
+        <w:t>import</w:t>
+      </w:r>
+      <w:proofErr w:type="spellEnd"/>
+      <w:proofErr w:type="gramEnd"/>
+      <w:r>
+        <w:rPr>
+          <w:rFonts w:ascii="Consolas" w:hAnsi="Consolas" w:cs="Consolas"/>
+          <w:color w:val="000000"/>
+          <w:sz w:val="20"/>
+          <w:szCs w:val="20"/>
+        </w:rPr>
+        <w:t xml:space="preserve"> </w:t>
+      </w:r>
+      <w:proofErr w:type="spellStart"/>
+      <w:r>
+        <w:rPr>
+          <w:rFonts w:ascii="Consolas" w:hAnsi="Consolas" w:cs="Consolas"/>
+          <w:color w:val="000000"/>
+          <w:sz w:val="20"/>
+          <w:szCs w:val="20"/>
+        </w:rPr>
+        <w:t>org.springframework.data.domain.PageRequest</w:t>
+      </w:r>
+      <w:proofErr w:type="spellEnd"/>
+      <w:r>
+        <w:rPr>
+          <w:rFonts w:ascii="Consolas" w:hAnsi="Consolas" w:cs="Consolas"/>
+          <w:color w:val="000000"/>
+          <w:sz w:val="20"/>
+          <w:szCs w:val="20"/>
+        </w:rPr>
+        <w:t>;</w:t>
+      </w:r>
+    </w:p>
+    <w:p>
+      <w:pPr>
+        <w:autoSpaceDE w:val="0"/>
+        <w:autoSpaceDN w:val="0"/>
+        <w:adjustRightInd w:val="0"/>
+        <w:spacing w:after="0" w:line="240" w:lineRule="auto"/>
+        <w:rPr>
+          <w:rFonts w:ascii="Consolas" w:hAnsi="Consolas" w:cs="Consolas"/>
+          <w:sz w:val="20"/>
+          <w:szCs w:val="20"/>
+        </w:rPr>
+      </w:pPr>
+      <w:proofErr w:type="spellStart"/>
+      <w:proofErr w:type="gramStart"/>
+      <w:r>
+        <w:rPr>
+          <w:rFonts w:ascii="Consolas" w:hAnsi="Consolas" w:cs="Consolas"/>
+          <w:b/>
+          <w:bCs/>
+          <w:color w:val="7F0055"/>
+          <w:sz w:val="20"/>
+          <w:szCs w:val="20"/>
+        </w:rPr>
+        <w:t>import</w:t>
+      </w:r>
+      <w:proofErr w:type="spellEnd"/>
+      <w:proofErr w:type="gramEnd"/>
+      <w:r>
+        <w:rPr>
+          <w:rFonts w:ascii="Consolas" w:hAnsi="Consolas" w:cs="Consolas"/>
+          <w:color w:val="000000"/>
+          <w:sz w:val="20"/>
+          <w:szCs w:val="20"/>
+        </w:rPr>
+        <w:t xml:space="preserve"> </w:t>
+      </w:r>
+      <w:proofErr w:type="spellStart"/>
+      <w:r>
+        <w:rPr>
+          <w:rFonts w:ascii="Consolas" w:hAnsi="Consolas" w:cs="Consolas"/>
+          <w:color w:val="000000"/>
+          <w:sz w:val="20"/>
+          <w:szCs w:val="20"/>
+        </w:rPr>
+        <w:t>org.springframework.data.domain.Pageable</w:t>
+      </w:r>
+      <w:proofErr w:type="spellEnd"/>
+      <w:r>
+        <w:rPr>
+          <w:rFonts w:ascii="Consolas" w:hAnsi="Consolas" w:cs="Consolas"/>
+          <w:color w:val="000000"/>
+          <w:sz w:val="20"/>
+          <w:szCs w:val="20"/>
+        </w:rPr>
+        <w:t>;</w:t>
+      </w:r>
+    </w:p>
+    <w:p>
+      <w:pPr>
+        <w:rPr>
+          <w:rFonts w:ascii="Consolas" w:hAnsi="Consolas" w:cs="Consolas"/>
+          <w:b/>
+          <w:bCs/>
+          <w:color w:val="000000"/>
+          <w:sz w:val="20"/>
+          <w:szCs w:val="20"/>
+          <w:shd w:val="clear" w:color="auto" w:fill="D4D4D4"/>
+        </w:rPr>
+      </w:pPr>
+      <w:proofErr w:type="spellStart"/>
+      <w:proofErr w:type="gramStart"/>
+      <w:r>
+        <w:rPr>
+          <w:rFonts w:ascii="Consolas" w:hAnsi="Consolas" w:cs="Consolas"/>
+          <w:b/>
+          <w:bCs/>
+          <w:color w:val="7F0055"/>
+          <w:sz w:val="20"/>
+          <w:szCs w:val="20"/>
+        </w:rPr>
+        <w:t>import</w:t>
+      </w:r>
+      <w:proofErr w:type="spellEnd"/>
+      <w:proofErr w:type="gramEnd"/>
+      <w:r>
+        <w:rPr>
+          <w:rFonts w:ascii="Consolas" w:hAnsi="Consolas" w:cs="Consolas"/>
+          <w:color w:val="000000"/>
+          <w:sz w:val="20"/>
+          <w:szCs w:val="20"/>
+        </w:rPr>
+        <w:t xml:space="preserve"> </w:t>
+      </w:r>
+      <w:proofErr w:type="spellStart"/>
+      <w:r>
+        <w:rPr>
+          <w:rFonts w:ascii="Consolas" w:hAnsi="Consolas" w:cs="Consolas"/>
+          <w:color w:val="000000"/>
+          <w:sz w:val="20"/>
+          <w:szCs w:val="20"/>
+        </w:rPr>
+        <w:t>org.springframework.data.domain.Sort</w:t>
+      </w:r>
+      <w:proofErr w:type="spellEnd"/>
+      <w:r>
+        <w:rPr>
+          <w:rFonts w:ascii="Consolas" w:hAnsi="Consolas" w:cs="Consolas"/>
+          <w:color w:val="000000"/>
+          <w:sz w:val="20"/>
+          <w:szCs w:val="20"/>
+        </w:rPr>
+        <w:t>;</w:t>
+      </w:r>
+      <w:bookmarkStart w:id="0" w:name="_GoBack"/>
+      <w:bookmarkEnd w:id="0"/>
     </w:p>
     <w:sectPr>
       <w:pgSz w:w="11906" w:h="16838"/>
@@ -7266,7 +7688,7 @@
 </file>
 
 <file path=word/numbering.xml><?xml version="1.0" encoding="utf-8"?>
-<w:numbering xmlns:wpc="http://schemas.microsoft.com/office/word/2010/wordprocessingCanvas" xmlns:cx="http://schemas.microsoft.com/office/drawing/2014/chartex" xmlns:cx1="http://schemas.microsoft.com/office/drawing/2015/9/8/chartex" xmlns:cx2="http://schemas.microsoft.com/office/drawing/2015/10/21/chartex" xmlns:cx3="http://schemas.microsoft.com/office/drawing/2016/5/9/chartex" xmlns:cx4="http://schemas.microsoft.com/office/drawing/2016/5/10/chartex" xmlns:cx5="http://schemas.microsoft.com/office/drawing/2016/5/11/chartex" xmlns:cx6="http://schemas.microsoft.com/office/drawing/2016/5/12/chartex" xmlns:cx7="http://schemas.microsoft.com/office/drawing/2016/5/13/chartex" xmlns:cx8="http://schemas.microsoft.com/office/drawing/2016/5/14/chartex" xmlns:mc="http://schemas.openxmlformats.org/markup-compatibility/2006" xmlns:aink="http://schemas.microsoft.com/office/drawing/2016/ink" xmlns:am3d="http://schemas.microsoft.com/office/drawing/2017/model3d" xmlns:o="urn:schemas-microsoft-com:office:office" xmlns:r="http://schemas.openxmlformats.org/officeDocument/2006/relationships" xmlns:m="http://schemas.openxmlformats.org/officeDocument/2006/math" xmlns:v="urn:schemas-microsoft-com:vml" xmlns:wp14="http://schemas.microsoft.com/office/word/2010/wordprocessingDrawing" xmlns:wp="http://schemas.openxmlformats.org/drawingml/2006/wordprocessingDrawing" xmlns:w10="urn:schemas-microsoft-com:office:word" xmlns:w="http://schemas.openxmlformats.org/wordprocessingml/2006/main" xmlns:w14="http://schemas.microsoft.com/office/word/2010/wordml" xmlns:w15="http://schemas.microsoft.com/office/word/2012/wordml" xmlns:w16cex="http://schemas.microsoft.com/office/word/2018/wordml/cex" xmlns:w16cid="http://schemas.microsoft.com/office/word/2016/wordml/cid" xmlns:w16="http://schemas.microsoft.com/office/word/2018/wordml" xmlns:w16sdtdh="http://schemas.microsoft.com/office/word/2020/wordml/sdtdatahash" xmlns:w16se="http://schemas.microsoft.com/office/word/2015/wordml/symex" xmlns:wpg="http://schemas.microsoft.com/office/word/2010/wordprocessingGroup" xmlns:wpi="http://schemas.microsoft.com/office/word/2010/wordprocessingInk" xmlns:wne="http://schemas.microsoft.com/office/word/2006/wordml" xmlns:wps="http://schemas.microsoft.com/office/word/2010/wordprocessingShape" mc:Ignorable="w14 w15 w16se w16cid w16 w16cex w16sdtdh wp14">
+<w:numbering xmlns:wpc="http://schemas.microsoft.com/office/word/2010/wordprocessingCanvas" xmlns:mc="http://schemas.openxmlformats.org/markup-compatibility/2006" xmlns:o="urn:schemas-microsoft-com:office:office" xmlns:r="http://schemas.openxmlformats.org/officeDocument/2006/relationships" xmlns:m="http://schemas.openxmlformats.org/officeDocument/2006/math" xmlns:v="urn:schemas-microsoft-com:vml" xmlns:wp14="http://schemas.microsoft.com/office/word/2010/wordprocessingDrawing" xmlns:wp="http://schemas.openxmlformats.org/drawingml/2006/wordprocessingDrawing" xmlns:w10="urn:schemas-microsoft-com:office:word" xmlns:w="http://schemas.openxmlformats.org/wordprocessingml/2006/main" xmlns:w14="http://schemas.microsoft.com/office/word/2010/wordml" xmlns:w15="http://schemas.microsoft.com/office/word/2012/wordml" xmlns:wpg="http://schemas.microsoft.com/office/word/2010/wordprocessingGroup" xmlns:wpi="http://schemas.microsoft.com/office/word/2010/wordprocessingInk" xmlns:wne="http://schemas.microsoft.com/office/word/2006/wordml" xmlns:wps="http://schemas.microsoft.com/office/word/2010/wordprocessingShape" mc:Ignorable="w14 w15 wp14">
   <w:abstractNum w:abstractNumId="0" w15:restartNumberingAfterBreak="0">
     <w:nsid w:val="000D319B"/>
     <w:multiLevelType w:val="hybridMultilevel"/>
@@ -8003,7 +8425,7 @@
 </file>
 
 <file path=word/styles.xml><?xml version="1.0" encoding="utf-8"?>
-<w:styles xmlns:mc="http://schemas.openxmlformats.org/markup-compatibility/2006" xmlns:r="http://schemas.openxmlformats.org/officeDocument/2006/relationships" xmlns:w="http://schemas.openxmlformats.org/wordprocessingml/2006/main" xmlns:w14="http://schemas.microsoft.com/office/word/2010/wordml" xmlns:w15="http://schemas.microsoft.com/office/word/2012/wordml" xmlns:w16cex="http://schemas.microsoft.com/office/word/2018/wordml/cex" xmlns:w16cid="http://schemas.microsoft.com/office/word/2016/wordml/cid" xmlns:w16="http://schemas.microsoft.com/office/word/2018/wordml" xmlns:w16sdtdh="http://schemas.microsoft.com/office/word/2020/wordml/sdtdatahash" xmlns:w16se="http://schemas.microsoft.com/office/word/2015/wordml/symex" mc:Ignorable="w14 w15 w16se w16cid w16 w16cex w16sdtdh">
+<w:styles xmlns:mc="http://schemas.openxmlformats.org/markup-compatibility/2006" xmlns:r="http://schemas.openxmlformats.org/officeDocument/2006/relationships" xmlns:w="http://schemas.openxmlformats.org/wordprocessingml/2006/main" xmlns:w14="http://schemas.microsoft.com/office/word/2010/wordml" xmlns:w15="http://schemas.microsoft.com/office/word/2012/wordml" mc:Ignorable="w14 w15">
   <w:docDefaults>
     <w:rPrDefault>
       <w:rPr>
@@ -8019,7 +8441,7 @@
       </w:pPr>
     </w:pPrDefault>
   </w:docDefaults>
-  <w:latentStyles w:defLockedState="0" w:defUIPriority="99" w:defSemiHidden="0" w:defUnhideWhenUsed="0" w:defQFormat="0" w:count="376">
+  <w:latentStyles w:defLockedState="0" w:defUIPriority="99" w:defSemiHidden="0" w:defUnhideWhenUsed="0" w:defQFormat="0" w:count="371">
     <w:lsdException w:name="Normal" w:uiPriority="0" w:qFormat="1"/>
     <w:lsdException w:name="heading 1" w:uiPriority="9" w:qFormat="1"/>
     <w:lsdException w:name="heading 2" w:semiHidden="1" w:uiPriority="9" w:unhideWhenUsed="1" w:qFormat="1"/>
@@ -8391,11 +8813,6 @@
     <w:lsdException w:name="List Table 5 Dark Accent 6" w:uiPriority="50"/>
     <w:lsdException w:name="List Table 6 Colorful Accent 6" w:uiPriority="51"/>
     <w:lsdException w:name="List Table 7 Colorful Accent 6" w:uiPriority="52"/>
-    <w:lsdException w:name="Mention" w:semiHidden="1" w:unhideWhenUsed="1"/>
-    <w:lsdException w:name="Smart Hyperlink" w:semiHidden="1" w:unhideWhenUsed="1"/>
-    <w:lsdException w:name="Hashtag" w:semiHidden="1" w:unhideWhenUsed="1"/>
-    <w:lsdException w:name="Unresolved Mention" w:semiHidden="1" w:unhideWhenUsed="1"/>
-    <w:lsdException w:name="Smart Link" w:semiHidden="1" w:unhideWhenUsed="1"/>
   </w:latentStyles>
   <w:style w:type="paragraph" w:default="1" w:styleId="Normal">
     <w:name w:val="Normal"/>

</xml_diff>